<commit_message>
DAW03 Tarea terminada y creado el pdf
</commit_message>
<xml_diff>
--- a/daw/rodriguez_jimenez_roberto_DAW03_Tarea/rodriguez_jimenez_roberto_DAW03_Tarea.docx
+++ b/daw/rodriguez_jimenez_roberto_DAW03_Tarea/rodriguez_jimenez_roberto_DAW03_Tarea.docx
@@ -4152,7 +4152,7 @@
           <w:r>
             <w:fldChar w:fldCharType="separate"/>
           </w:r>
-          <w:hyperlink w:anchor="_Toc152954958" w:history="1">
+          <w:hyperlink w:anchor="_Toc153016458" w:history="1">
             <w:r>
               <w:rPr>
                 <w:rStyle w:val="Hipervnculo"/>
@@ -4179,7 +4179,7 @@
                 <w:noProof/>
                 <w:webHidden/>
               </w:rPr>
-              <w:instrText xml:space="preserve"> PAGEREF _Toc152954958 \h </w:instrText>
+              <w:instrText xml:space="preserve"> PAGEREF _Toc153016458 \h </w:instrText>
             </w:r>
             <w:r>
               <w:rPr>
@@ -4222,7 +4222,7 @@
               <w:lang w:eastAsia="es-ES"/>
             </w:rPr>
           </w:pPr>
-          <w:hyperlink w:anchor="_Toc152954959" w:history="1">
+          <w:hyperlink w:anchor="_Toc153016459" w:history="1">
             <w:r>
               <w:rPr>
                 <w:rStyle w:val="Hipervnculo"/>
@@ -4249,7 +4249,7 @@
                 <w:noProof/>
                 <w:webHidden/>
               </w:rPr>
-              <w:instrText xml:space="preserve"> PAGEREF _Toc152954959 \h </w:instrText>
+              <w:instrText xml:space="preserve"> PAGEREF _Toc153016459 \h </w:instrText>
             </w:r>
             <w:r>
               <w:rPr>
@@ -4292,7 +4292,7 @@
               <w:lang w:eastAsia="es-ES"/>
             </w:rPr>
           </w:pPr>
-          <w:hyperlink w:anchor="_Toc152954960" w:history="1">
+          <w:hyperlink w:anchor="_Toc153016460" w:history="1">
             <w:r>
               <w:rPr>
                 <w:rStyle w:val="Hipervnculo"/>
@@ -4319,7 +4319,7 @@
                 <w:noProof/>
                 <w:webHidden/>
               </w:rPr>
-              <w:instrText xml:space="preserve"> PAGEREF _Toc152954960 \h </w:instrText>
+              <w:instrText xml:space="preserve"> PAGEREF _Toc153016460 \h </w:instrText>
             </w:r>
             <w:r>
               <w:rPr>
@@ -4362,7 +4362,7 @@
               <w:lang w:eastAsia="es-ES"/>
             </w:rPr>
           </w:pPr>
-          <w:hyperlink r:id="rId9" w:anchor="_Toc152954961" w:history="1">
+          <w:hyperlink r:id="rId9" w:anchor="_Toc153016461" w:history="1">
             <w:r>
               <w:rPr>
                 <w:rStyle w:val="Hipervnculo"/>
@@ -4391,7 +4391,7 @@
                 <w:noProof/>
                 <w:webHidden/>
               </w:rPr>
-              <w:instrText xml:space="preserve"> PAGEREF _Toc152954961 \h </w:instrText>
+              <w:instrText xml:space="preserve"> PAGEREF _Toc153016461 \h </w:instrText>
             </w:r>
             <w:r>
               <w:rPr>
@@ -4434,7 +4434,7 @@
               <w:lang w:eastAsia="es-ES"/>
             </w:rPr>
           </w:pPr>
-          <w:hyperlink w:anchor="_Toc152954962" w:history="1">
+          <w:hyperlink w:anchor="_Toc153016462" w:history="1">
             <w:r>
               <w:rPr>
                 <w:rStyle w:val="Hipervnculo"/>
@@ -4461,7 +4461,7 @@
                 <w:noProof/>
                 <w:webHidden/>
               </w:rPr>
-              <w:instrText xml:space="preserve"> PAGEREF _Toc152954962 \h </w:instrText>
+              <w:instrText xml:space="preserve"> PAGEREF _Toc153016462 \h </w:instrText>
             </w:r>
             <w:r>
               <w:rPr>
@@ -4504,7 +4504,7 @@
               <w:lang w:eastAsia="es-ES"/>
             </w:rPr>
           </w:pPr>
-          <w:hyperlink w:anchor="_Toc152954963" w:history="1">
+          <w:hyperlink w:anchor="_Toc153016463" w:history="1">
             <w:r>
               <w:rPr>
                 <w:rStyle w:val="Hipervnculo"/>
@@ -4531,7 +4531,7 @@
                 <w:noProof/>
                 <w:webHidden/>
               </w:rPr>
-              <w:instrText xml:space="preserve"> PAGEREF _Toc152954963 \h </w:instrText>
+              <w:instrText xml:space="preserve"> PAGEREF _Toc153016463 \h </w:instrText>
             </w:r>
             <w:r>
               <w:rPr>
@@ -4574,7 +4574,7 @@
               <w:lang w:eastAsia="es-ES"/>
             </w:rPr>
           </w:pPr>
-          <w:hyperlink w:anchor="_Toc152954964" w:history="1">
+          <w:hyperlink w:anchor="_Toc153016464" w:history="1">
             <w:r>
               <w:rPr>
                 <w:rStyle w:val="Hipervnculo"/>
@@ -4601,7 +4601,7 @@
                 <w:noProof/>
                 <w:webHidden/>
               </w:rPr>
-              <w:instrText xml:space="preserve"> PAGEREF _Toc152954964 \h </w:instrText>
+              <w:instrText xml:space="preserve"> PAGEREF _Toc153016464 \h </w:instrText>
             </w:r>
             <w:r>
               <w:rPr>
@@ -4644,7 +4644,7 @@
               <w:lang w:eastAsia="es-ES"/>
             </w:rPr>
           </w:pPr>
-          <w:hyperlink w:anchor="_Toc152954965" w:history="1">
+          <w:hyperlink w:anchor="_Toc153016465" w:history="1">
             <w:r>
               <w:rPr>
                 <w:rStyle w:val="Hipervnculo"/>
@@ -4671,7 +4671,7 @@
                 <w:noProof/>
                 <w:webHidden/>
               </w:rPr>
-              <w:instrText xml:space="preserve"> PAGEREF _Toc152954965 \h </w:instrText>
+              <w:instrText xml:space="preserve"> PAGEREF _Toc153016465 \h </w:instrText>
             </w:r>
             <w:r>
               <w:rPr>
@@ -4714,7 +4714,7 @@
               <w:lang w:eastAsia="es-ES"/>
             </w:rPr>
           </w:pPr>
-          <w:hyperlink w:anchor="_Toc152954966" w:history="1">
+          <w:hyperlink w:anchor="_Toc153016466" w:history="1">
             <w:r>
               <w:rPr>
                 <w:rStyle w:val="Hipervnculo"/>
@@ -4741,7 +4741,7 @@
                 <w:noProof/>
                 <w:webHidden/>
               </w:rPr>
-              <w:instrText xml:space="preserve"> PAGEREF _Toc152954966 \h </w:instrText>
+              <w:instrText xml:space="preserve"> PAGEREF _Toc153016466 \h </w:instrText>
             </w:r>
             <w:r>
               <w:rPr>
@@ -4784,7 +4784,7 @@
               <w:lang w:eastAsia="es-ES"/>
             </w:rPr>
           </w:pPr>
-          <w:hyperlink w:anchor="_Toc152954967" w:history="1">
+          <w:hyperlink w:anchor="_Toc153016467" w:history="1">
             <w:r>
               <w:rPr>
                 <w:rStyle w:val="Hipervnculo"/>
@@ -4811,7 +4811,7 @@
                 <w:noProof/>
                 <w:webHidden/>
               </w:rPr>
-              <w:instrText xml:space="preserve"> PAGEREF _Toc152954967 \h </w:instrText>
+              <w:instrText xml:space="preserve"> PAGEREF _Toc153016467 \h </w:instrText>
             </w:r>
             <w:r>
               <w:rPr>
@@ -4854,7 +4854,7 @@
               <w:lang w:eastAsia="es-ES"/>
             </w:rPr>
           </w:pPr>
-          <w:hyperlink w:anchor="_Toc152954968" w:history="1">
+          <w:hyperlink w:anchor="_Toc153016468" w:history="1">
             <w:r>
               <w:rPr>
                 <w:rStyle w:val="Hipervnculo"/>
@@ -4881,7 +4881,7 @@
                 <w:noProof/>
                 <w:webHidden/>
               </w:rPr>
-              <w:instrText xml:space="preserve"> PAGEREF _Toc152954968 \h </w:instrText>
+              <w:instrText xml:space="preserve"> PAGEREF _Toc153016468 \h </w:instrText>
             </w:r>
             <w:r>
               <w:rPr>
@@ -4925,7 +4925,7 @@
               <w:lang w:eastAsia="es-ES"/>
             </w:rPr>
           </w:pPr>
-          <w:hyperlink w:anchor="_Toc152954969" w:history="1">
+          <w:hyperlink w:anchor="_Toc153016469" w:history="1">
             <w:r>
               <w:rPr>
                 <w:rStyle w:val="Hipervnculo"/>
@@ -4971,7 +4971,7 @@
                 <w:noProof/>
                 <w:webHidden/>
               </w:rPr>
-              <w:instrText xml:space="preserve"> PAGEREF _Toc152954969 \h </w:instrText>
+              <w:instrText xml:space="preserve"> PAGEREF _Toc153016469 \h </w:instrText>
             </w:r>
             <w:r>
               <w:rPr>
@@ -5015,7 +5015,7 @@
               <w:lang w:eastAsia="es-ES"/>
             </w:rPr>
           </w:pPr>
-          <w:hyperlink w:anchor="_Toc152954970" w:history="1">
+          <w:hyperlink w:anchor="_Toc153016470" w:history="1">
             <w:r>
               <w:rPr>
                 <w:rStyle w:val="Hipervnculo"/>
@@ -5059,7 +5059,7 @@
                 <w:noProof/>
                 <w:webHidden/>
               </w:rPr>
-              <w:instrText xml:space="preserve"> PAGEREF _Toc152954970 \h </w:instrText>
+              <w:instrText xml:space="preserve"> PAGEREF _Toc153016470 \h </w:instrText>
             </w:r>
             <w:r>
               <w:rPr>
@@ -5079,7 +5079,7 @@
                 <w:noProof/>
                 <w:webHidden/>
               </w:rPr>
-              <w:t>5</w:t>
+              <w:t>7</w:t>
             </w:r>
             <w:r>
               <w:rPr>
@@ -5103,7 +5103,7 @@
               <w:lang w:eastAsia="es-ES"/>
             </w:rPr>
           </w:pPr>
-          <w:hyperlink w:anchor="_Toc152954971" w:history="1">
+          <w:hyperlink w:anchor="_Toc153016471" w:history="1">
             <w:r>
               <w:rPr>
                 <w:rStyle w:val="Hipervnculo"/>
@@ -5124,7 +5124,7 @@
                 <w:rStyle w:val="Hipervnculo"/>
                 <w:noProof/>
               </w:rPr>
-              <w:t>Dispones de una máquina que cuenta con el sistema operativo Ubuntu 18.04 LTS o posterior, recientemente actualizado, en la que está el entorno de red configurado y, además, dispones de conexión a Internet y estás trabajando con la cuenta del usuario root. Indica cada uno de los pasos, y comandos implicados en ellos, para conseguir hacer lo siguiente:</w:t>
+              <w:t>Dispones de una máquina que cuenta con el sistema operativo Ubuntu 18.04 LTS o posterior, recientemente actualizado, en la que está el entorno de red configurado y, además, dispones de conexión a Internet y estás trabajando con la cuenta del usuario root . Indica cada uno de los pasos, y comandos implicados en ellos, para conseguir hacer lo siguiente:</w:t>
             </w:r>
             <w:r>
               <w:rPr>
@@ -5145,7 +5145,7 @@
                 <w:noProof/>
                 <w:webHidden/>
               </w:rPr>
-              <w:instrText xml:space="preserve"> PAGEREF _Toc152954971 \h </w:instrText>
+              <w:instrText xml:space="preserve"> PAGEREF _Toc153016471 \h </w:instrText>
             </w:r>
             <w:r>
               <w:rPr>
@@ -5165,7 +5165,7 @@
                 <w:noProof/>
                 <w:webHidden/>
               </w:rPr>
-              <w:t>6</w:t>
+              <w:t>8</w:t>
             </w:r>
             <w:r>
               <w:rPr>
@@ -5189,7 +5189,7 @@
               <w:lang w:eastAsia="es-ES"/>
             </w:rPr>
           </w:pPr>
-          <w:hyperlink w:anchor="_Toc152954972" w:history="1">
+          <w:hyperlink w:anchor="_Toc153016472" w:history="1">
             <w:r>
               <w:rPr>
                 <w:rStyle w:val="Hipervnculo"/>
@@ -5233,7 +5233,7 @@
                 <w:noProof/>
                 <w:webHidden/>
               </w:rPr>
-              <w:instrText xml:space="preserve"> PAGEREF _Toc152954972 \h </w:instrText>
+              <w:instrText xml:space="preserve"> PAGEREF _Toc153016472 \h </w:instrText>
             </w:r>
             <w:r>
               <w:rPr>
@@ -5253,7 +5253,7 @@
                 <w:noProof/>
                 <w:webHidden/>
               </w:rPr>
-              <w:t>6</w:t>
+              <w:t>8</w:t>
             </w:r>
             <w:r>
               <w:rPr>
@@ -5277,7 +5277,7 @@
               <w:lang w:eastAsia="es-ES"/>
             </w:rPr>
           </w:pPr>
-          <w:hyperlink w:anchor="_Toc152954973" w:history="1">
+          <w:hyperlink w:anchor="_Toc153016473" w:history="1">
             <w:r>
               <w:rPr>
                 <w:rStyle w:val="Hipervnculo"/>
@@ -5349,7 +5349,7 @@
                 <w:noProof/>
                 <w:webHidden/>
               </w:rPr>
-              <w:instrText xml:space="preserve"> PAGEREF _Toc152954973 \h </w:instrText>
+              <w:instrText xml:space="preserve"> PAGEREF _Toc153016473 \h </w:instrText>
             </w:r>
             <w:r>
               <w:rPr>
@@ -5369,7 +5369,7 @@
                 <w:noProof/>
                 <w:webHidden/>
               </w:rPr>
-              <w:t>7</w:t>
+              <w:t>9</w:t>
             </w:r>
             <w:r>
               <w:rPr>
@@ -5393,7 +5393,7 @@
               <w:lang w:eastAsia="es-ES"/>
             </w:rPr>
           </w:pPr>
-          <w:hyperlink w:anchor="_Toc152954974" w:history="1">
+          <w:hyperlink w:anchor="_Toc153016474" w:history="1">
             <w:r>
               <w:rPr>
                 <w:rStyle w:val="Hipervnculo"/>
@@ -5457,7 +5457,7 @@
                 <w:noProof/>
                 <w:webHidden/>
               </w:rPr>
-              <w:instrText xml:space="preserve"> PAGEREF _Toc152954974 \h </w:instrText>
+              <w:instrText xml:space="preserve"> PAGEREF _Toc153016474 \h </w:instrText>
             </w:r>
             <w:r>
               <w:rPr>
@@ -5477,7 +5477,7 @@
                 <w:noProof/>
                 <w:webHidden/>
               </w:rPr>
-              <w:t>8</w:t>
+              <w:t>10</w:t>
             </w:r>
             <w:r>
               <w:rPr>
@@ -5501,7 +5501,7 @@
               <w:lang w:eastAsia="es-ES"/>
             </w:rPr>
           </w:pPr>
-          <w:hyperlink w:anchor="_Toc152954975" w:history="1">
+          <w:hyperlink w:anchor="_Toc153016475" w:history="1">
             <w:r>
               <w:rPr>
                 <w:rStyle w:val="Hipervnculo"/>
@@ -5560,7 +5560,7 @@
                 <w:noProof/>
                 <w:webHidden/>
               </w:rPr>
-              <w:instrText xml:space="preserve"> PAGEREF _Toc152954975 \h </w:instrText>
+              <w:instrText xml:space="preserve"> PAGEREF _Toc153016475 \h </w:instrText>
             </w:r>
             <w:r>
               <w:rPr>
@@ -5580,7 +5580,7 @@
                 <w:noProof/>
                 <w:webHidden/>
               </w:rPr>
-              <w:t>10</w:t>
+              <w:t>12</w:t>
             </w:r>
             <w:r>
               <w:rPr>
@@ -5604,7 +5604,7 @@
               <w:lang w:eastAsia="es-ES"/>
             </w:rPr>
           </w:pPr>
-          <w:hyperlink w:anchor="_Toc152954976" w:history="1">
+          <w:hyperlink w:anchor="_Toc153016476" w:history="1">
             <w:r>
               <w:rPr>
                 <w:rStyle w:val="Hipervnculo"/>
@@ -5652,7 +5652,7 @@
                 <w:noProof/>
                 <w:webHidden/>
               </w:rPr>
-              <w:instrText xml:space="preserve"> PAGEREF _Toc152954976 \h </w:instrText>
+              <w:instrText xml:space="preserve"> PAGEREF _Toc153016476 \h </w:instrText>
             </w:r>
             <w:r>
               <w:rPr>
@@ -5672,7 +5672,7 @@
                 <w:noProof/>
                 <w:webHidden/>
               </w:rPr>
-              <w:t>12</w:t>
+              <w:t>14</w:t>
             </w:r>
             <w:r>
               <w:rPr>
@@ -5709,7 +5709,7 @@
         <w:br/>
       </w:r>
       <w:bookmarkStart w:id="0" w:name="_Toc147231596"/>
-      <w:bookmarkStart w:id="1" w:name="_Toc152954958"/>
+      <w:bookmarkStart w:id="1" w:name="_Toc153016458"/>
       <w:r>
         <w:t>Tarea online DAW0</w:t>
       </w:r>
@@ -5737,7 +5737,23 @@
         <w:t xml:space="preserve">Título de la tarea: </w:t>
       </w:r>
       <w:r>
-        <w:t>Instalación y cobfiguración de un servidor JBoss / WildFly</w:t>
+        <w:t xml:space="preserve">Instalación y </w:t>
+      </w:r>
+      <w:proofErr w:type="spellStart"/>
+      <w:r>
+        <w:t>cobfiguración</w:t>
+      </w:r>
+      <w:proofErr w:type="spellEnd"/>
+      <w:r>
+        <w:t xml:space="preserve"> de un servidor </w:t>
+      </w:r>
+      <w:proofErr w:type="spellStart"/>
+      <w:r>
+        <w:t>JBoss</w:t>
+      </w:r>
+      <w:proofErr w:type="spellEnd"/>
+      <w:r>
+        <w:t xml:space="preserve"> / WildFly</w:t>
       </w:r>
       <w:r>
         <w:br/>
@@ -5774,7 +5790,7 @@
         <w:pStyle w:val="Ttulo2"/>
       </w:pPr>
       <w:bookmarkStart w:id="2" w:name="_Toc147231597"/>
-      <w:bookmarkStart w:id="3" w:name="_Toc152954959"/>
+      <w:bookmarkStart w:id="3" w:name="_Toc153016459"/>
       <w:r>
         <w:t>Enunciado</w:t>
       </w:r>
@@ -5786,7 +5802,7 @@
         <w:pStyle w:val="Ttulo3"/>
       </w:pPr>
       <w:bookmarkStart w:id="4" w:name="_Toc147231598"/>
-      <w:bookmarkStart w:id="5" w:name="_Toc152954960"/>
+      <w:bookmarkStart w:id="5" w:name="_Toc153016460"/>
       <w:r>
         <w:t>Caso práctico</w:t>
       </w:r>
@@ -5866,7 +5882,7 @@
                             </w:pPr>
                             <w:bookmarkStart w:id="6" w:name="_Toc147504148"/>
                             <w:bookmarkStart w:id="7" w:name="_Toc152525558"/>
-                            <w:bookmarkStart w:id="8" w:name="_Toc152954961"/>
+                            <w:bookmarkStart w:id="8" w:name="_Toc153016461"/>
                             <w:r>
                               <w:rPr>
                                 <w:b/>
@@ -5897,7 +5913,35 @@
                               <w:rPr>
                                 <w:color w:val="385623" w:themeColor="accent6" w:themeShade="80"/>
                               </w:rPr>
-                              <w:t>En la empresa BK programación, Ada, les pide a sus empleados Juan y María que evaluen el servidor de aplicaciones JBoss / WildFly para instalar en ellos demos, o versiones beta, de las aplicaciones que desarrollan, de esta manera los clientes, o potenciales clientes, podrían probar los productos de BK programación antes de adquirirlos. Entre los parámetros a evaluar cabe destacar los siguientes:</w:t>
+                              <w:t xml:space="preserve">En la empresa BK programación, Ada, les pide a sus empleados Juan y María que </w:t>
+                            </w:r>
+                            <w:proofErr w:type="spellStart"/>
+                            <w:r>
+                              <w:rPr>
+                                <w:color w:val="385623" w:themeColor="accent6" w:themeShade="80"/>
+                              </w:rPr>
+                              <w:t>evaluen</w:t>
+                            </w:r>
+                            <w:proofErr w:type="spellEnd"/>
+                            <w:r>
+                              <w:rPr>
+                                <w:color w:val="385623" w:themeColor="accent6" w:themeShade="80"/>
+                              </w:rPr>
+                              <w:t xml:space="preserve"> el servidor de aplicaciones </w:t>
+                            </w:r>
+                            <w:proofErr w:type="spellStart"/>
+                            <w:r>
+                              <w:rPr>
+                                <w:color w:val="385623" w:themeColor="accent6" w:themeShade="80"/>
+                              </w:rPr>
+                              <w:t>JBoss</w:t>
+                            </w:r>
+                            <w:proofErr w:type="spellEnd"/>
+                            <w:r>
+                              <w:rPr>
+                                <w:color w:val="385623" w:themeColor="accent6" w:themeShade="80"/>
+                              </w:rPr>
+                              <w:t xml:space="preserve"> / WildFly para instalar en ellos demos, o versiones beta, de las aplicaciones que desarrollan, de esta manera los clientes, o potenciales clientes, podrían probar los productos de BK programación antes de adquirirlos. Entre los parámetros a evaluar cabe destacar los siguientes:</w:t>
                             </w:r>
                           </w:p>
                           <w:p>
@@ -5951,7 +5995,21 @@
                               <w:rPr>
                                 <w:color w:val="385623" w:themeColor="accent6" w:themeShade="80"/>
                               </w:rPr>
-                              <w:t>Tipo de servidor a instalar, características específicas del software de servidor seleccionado (Tomcat, JBoss / WildFly, etc.).</w:t>
+                              <w:t xml:space="preserve">Tipo de servidor a instalar, características específicas del software de servidor seleccionado (Tomcat, </w:t>
+                            </w:r>
+                            <w:proofErr w:type="spellStart"/>
+                            <w:r>
+                              <w:rPr>
+                                <w:color w:val="385623" w:themeColor="accent6" w:themeShade="80"/>
+                              </w:rPr>
+                              <w:t>JBoss</w:t>
+                            </w:r>
+                            <w:proofErr w:type="spellEnd"/>
+                            <w:r>
+                              <w:rPr>
+                                <w:color w:val="385623" w:themeColor="accent6" w:themeShade="80"/>
+                              </w:rPr>
+                              <w:t xml:space="preserve"> / WildFly, etc.).</w:t>
                             </w:r>
                           </w:p>
                           <w:p>
@@ -6005,7 +6063,21 @@
                               <w:rPr>
                                 <w:color w:val="385623" w:themeColor="accent6" w:themeShade="80"/>
                               </w:rPr>
-                              <w:t>Escalabilidad de los servidores, a tener en cuenta en función del número de conexiones simultáneas que se pueden establecer.</w:t>
+                              <w:t xml:space="preserve">Escalabilidad de los servidores, </w:t>
+                            </w:r>
+                            <w:proofErr w:type="gramStart"/>
+                            <w:r>
+                              <w:rPr>
+                                <w:color w:val="385623" w:themeColor="accent6" w:themeShade="80"/>
+                              </w:rPr>
+                              <w:t>a</w:t>
+                            </w:r>
+                            <w:proofErr w:type="gramEnd"/>
+                            <w:r>
+                              <w:rPr>
+                                <w:color w:val="385623" w:themeColor="accent6" w:themeShade="80"/>
+                              </w:rPr>
+                              <w:t xml:space="preserve"> tener en cuenta en función del número de conexiones simultáneas que se pueden establecer.</w:t>
                             </w:r>
                           </w:p>
                           <w:p>
@@ -6064,7 +6136,7 @@
                       </w:pPr>
                       <w:bookmarkStart w:id="9" w:name="_Toc147504148"/>
                       <w:bookmarkStart w:id="10" w:name="_Toc152525558"/>
-                      <w:bookmarkStart w:id="11" w:name="_Toc152954961"/>
+                      <w:bookmarkStart w:id="11" w:name="_Toc153016461"/>
                       <w:r>
                         <w:rPr>
                           <w:b/>
@@ -6095,7 +6167,35 @@
                         <w:rPr>
                           <w:color w:val="385623" w:themeColor="accent6" w:themeShade="80"/>
                         </w:rPr>
-                        <w:t>En la empresa BK programación, Ada, les pide a sus empleados Juan y María que evaluen el servidor de aplicaciones JBoss / WildFly para instalar en ellos demos, o versiones beta, de las aplicaciones que desarrollan, de esta manera los clientes, o potenciales clientes, podrían probar los productos de BK programación antes de adquirirlos. Entre los parámetros a evaluar cabe destacar los siguientes:</w:t>
+                        <w:t xml:space="preserve">En la empresa BK programación, Ada, les pide a sus empleados Juan y María que </w:t>
+                      </w:r>
+                      <w:proofErr w:type="spellStart"/>
+                      <w:r>
+                        <w:rPr>
+                          <w:color w:val="385623" w:themeColor="accent6" w:themeShade="80"/>
+                        </w:rPr>
+                        <w:t>evaluen</w:t>
+                      </w:r>
+                      <w:proofErr w:type="spellEnd"/>
+                      <w:r>
+                        <w:rPr>
+                          <w:color w:val="385623" w:themeColor="accent6" w:themeShade="80"/>
+                        </w:rPr>
+                        <w:t xml:space="preserve"> el servidor de aplicaciones </w:t>
+                      </w:r>
+                      <w:proofErr w:type="spellStart"/>
+                      <w:r>
+                        <w:rPr>
+                          <w:color w:val="385623" w:themeColor="accent6" w:themeShade="80"/>
+                        </w:rPr>
+                        <w:t>JBoss</w:t>
+                      </w:r>
+                      <w:proofErr w:type="spellEnd"/>
+                      <w:r>
+                        <w:rPr>
+                          <w:color w:val="385623" w:themeColor="accent6" w:themeShade="80"/>
+                        </w:rPr>
+                        <w:t xml:space="preserve"> / WildFly para instalar en ellos demos, o versiones beta, de las aplicaciones que desarrollan, de esta manera los clientes, o potenciales clientes, podrían probar los productos de BK programación antes de adquirirlos. Entre los parámetros a evaluar cabe destacar los siguientes:</w:t>
                       </w:r>
                     </w:p>
                     <w:p>
@@ -6149,7 +6249,21 @@
                         <w:rPr>
                           <w:color w:val="385623" w:themeColor="accent6" w:themeShade="80"/>
                         </w:rPr>
-                        <w:t>Tipo de servidor a instalar, características específicas del software de servidor seleccionado (Tomcat, JBoss / WildFly, etc.).</w:t>
+                        <w:t xml:space="preserve">Tipo de servidor a instalar, características específicas del software de servidor seleccionado (Tomcat, </w:t>
+                      </w:r>
+                      <w:proofErr w:type="spellStart"/>
+                      <w:r>
+                        <w:rPr>
+                          <w:color w:val="385623" w:themeColor="accent6" w:themeShade="80"/>
+                        </w:rPr>
+                        <w:t>JBoss</w:t>
+                      </w:r>
+                      <w:proofErr w:type="spellEnd"/>
+                      <w:r>
+                        <w:rPr>
+                          <w:color w:val="385623" w:themeColor="accent6" w:themeShade="80"/>
+                        </w:rPr>
+                        <w:t xml:space="preserve"> / WildFly, etc.).</w:t>
                       </w:r>
                     </w:p>
                     <w:p>
@@ -6203,7 +6317,21 @@
                         <w:rPr>
                           <w:color w:val="385623" w:themeColor="accent6" w:themeShade="80"/>
                         </w:rPr>
-                        <w:t>Escalabilidad de los servidores, a tener en cuenta en función del número de conexiones simultáneas que se pueden establecer.</w:t>
+                        <w:t xml:space="preserve">Escalabilidad de los servidores, </w:t>
+                      </w:r>
+                      <w:proofErr w:type="gramStart"/>
+                      <w:r>
+                        <w:rPr>
+                          <w:color w:val="385623" w:themeColor="accent6" w:themeShade="80"/>
+                        </w:rPr>
+                        <w:t>a</w:t>
+                      </w:r>
+                      <w:proofErr w:type="gramEnd"/>
+                      <w:r>
+                        <w:rPr>
+                          <w:color w:val="385623" w:themeColor="accent6" w:themeShade="80"/>
+                        </w:rPr>
+                        <w:t xml:space="preserve"> tener en cuenta en función del número de conexiones simultáneas que se pueden establecer.</w:t>
                       </w:r>
                     </w:p>
                     <w:p>
@@ -6257,7 +6385,7 @@
       <w:pPr>
         <w:pStyle w:val="Ttulo3"/>
       </w:pPr>
-      <w:bookmarkStart w:id="13" w:name="_Toc152954962"/>
+      <w:bookmarkStart w:id="13" w:name="_Toc153016462"/>
       <w:r>
         <w:t>¿Qué te pedimos que hagas?</w:t>
       </w:r>
@@ -6801,7 +6929,7 @@
         <w:pStyle w:val="Ttulo3"/>
       </w:pPr>
       <w:bookmarkStart w:id="17" w:name="_Toc147231601"/>
-      <w:bookmarkStart w:id="18" w:name="_Toc152954963"/>
+      <w:bookmarkStart w:id="18" w:name="_Toc153016463"/>
       <w:r>
         <w:t>Recursos necesarios</w:t>
       </w:r>
@@ -6909,7 +7037,7 @@
       <w:pPr>
         <w:pStyle w:val="Ttulo3"/>
       </w:pPr>
-      <w:bookmarkStart w:id="20" w:name="_Toc152954964"/>
+      <w:bookmarkStart w:id="20" w:name="_Toc153016464"/>
       <w:r>
         <w:t>Recomendaciones</w:t>
       </w:r>
@@ -6988,7 +7116,7 @@
         <w:br/>
       </w:r>
       <w:bookmarkStart w:id="21" w:name="_Toc147231603"/>
-      <w:bookmarkStart w:id="22" w:name="_Toc152954965"/>
+      <w:bookmarkStart w:id="22" w:name="_Toc153016465"/>
       <w:r>
         <w:t>Evaluación de la tarea</w:t>
       </w:r>
@@ -7003,7 +7131,7 @@
         <w:br/>
       </w:r>
       <w:bookmarkStart w:id="23" w:name="_Toc147231604"/>
-      <w:bookmarkStart w:id="24" w:name="_Toc152954966"/>
+      <w:bookmarkStart w:id="24" w:name="_Toc153016466"/>
       <w:r>
         <w:t>Criterios de evaluación implicados</w:t>
       </w:r>
@@ -7179,7 +7307,7 @@
       <w:pPr>
         <w:pStyle w:val="Ttulo3"/>
       </w:pPr>
-      <w:bookmarkStart w:id="26" w:name="_Toc152954967"/>
+      <w:bookmarkStart w:id="26" w:name="_Toc153016467"/>
       <w:r>
         <w:t>¿Cómo valoramos y puntuamos tu tarea?</w:t>
       </w:r>
@@ -7946,7 +8074,7 @@
         <w:lastRenderedPageBreak/>
         <w:br/>
       </w:r>
-      <w:bookmarkStart w:id="27" w:name="_Toc152954968"/>
+      <w:bookmarkStart w:id="27" w:name="_Toc153016468"/>
       <w:r>
         <w:t>Respuestas</w:t>
       </w:r>
@@ -7965,7 +8093,7 @@
           <w:lang w:eastAsia="es-ES"/>
         </w:rPr>
       </w:pPr>
-      <w:bookmarkStart w:id="28" w:name="_Toc152954969"/>
+      <w:bookmarkStart w:id="28" w:name="_Toc153016469"/>
       <w:r>
         <w:rPr>
           <w:rFonts w:eastAsia="Times New Roman"/>
@@ -7998,6 +8126,773 @@
     </w:p>
     <w:p>
       <w:pPr>
+        <w:keepNext/>
+        <w:ind w:left="360"/>
+      </w:pPr>
+      <w:r>
+        <w:rPr>
+          <w:lang w:eastAsia="es-ES"/>
+        </w:rPr>
+        <w:drawing>
+          <wp:inline distT="0" distB="0" distL="0" distR="0" wp14:anchorId="6C899BE2" wp14:editId="44D95A18">
+            <wp:extent cx="6645910" cy="4168775"/>
+            <wp:effectExtent l="0" t="0" r="0" b="0"/>
+            <wp:docPr id="1714595475" name="Imagen 1"/>
+            <wp:cNvGraphicFramePr>
+              <a:graphicFrameLocks xmlns:a="http://schemas.openxmlformats.org/drawingml/2006/main" noChangeAspect="1"/>
+            </wp:cNvGraphicFramePr>
+            <a:graphic xmlns:a="http://schemas.openxmlformats.org/drawingml/2006/main">
+              <a:graphicData uri="http://schemas.openxmlformats.org/drawingml/2006/picture">
+                <pic:pic xmlns:pic="http://schemas.openxmlformats.org/drawingml/2006/picture">
+                  <pic:nvPicPr>
+                    <pic:cNvPr id="1714595475" name=""/>
+                    <pic:cNvPicPr/>
+                  </pic:nvPicPr>
+                  <pic:blipFill>
+                    <a:blip r:embed="rId10"/>
+                    <a:stretch>
+                      <a:fillRect/>
+                    </a:stretch>
+                  </pic:blipFill>
+                  <pic:spPr>
+                    <a:xfrm>
+                      <a:off x="0" y="0"/>
+                      <a:ext cx="6645910" cy="4168775"/>
+                    </a:xfrm>
+                    <a:prstGeom prst="rect">
+                      <a:avLst/>
+                    </a:prstGeom>
+                  </pic:spPr>
+                </pic:pic>
+              </a:graphicData>
+            </a:graphic>
+          </wp:inline>
+        </w:drawing>
+      </w:r>
+    </w:p>
+    <w:p>
+      <w:pPr>
+        <w:pStyle w:val="Descripcin"/>
+        <w:jc w:val="center"/>
+        <w:rPr>
+          <w:lang w:eastAsia="es-ES"/>
+        </w:rPr>
+      </w:pPr>
+      <w:r>
+        <w:t>Vista de la estructura de una aplicación según la especificación servlet 2.2</w:t>
+      </w:r>
+    </w:p>
+    <w:p>
+      <w:pPr>
+        <w:pStyle w:val="Prrafodelista"/>
+        <w:numPr>
+          <w:ilvl w:val="0"/>
+          <w:numId w:val="40"/>
+        </w:numPr>
+        <w:rPr>
+          <w:b/>
+          <w:bCs/>
+          <w:lang w:eastAsia="es-ES"/>
+        </w:rPr>
+      </w:pPr>
+      <w:r>
+        <w:rPr>
+          <w:b/>
+          <w:bCs/>
+          <w:lang w:eastAsia="es-ES"/>
+        </w:rPr>
+        <w:t>Aplicación</w:t>
+      </w:r>
+    </w:p>
+    <w:p>
+      <w:pPr>
+        <w:pStyle w:val="Prrafodelista"/>
+        <w:numPr>
+          <w:ilvl w:val="1"/>
+          <w:numId w:val="40"/>
+        </w:numPr>
+        <w:rPr>
+          <w:lang w:eastAsia="es-ES"/>
+        </w:rPr>
+      </w:pPr>
+      <w:r>
+        <w:rPr>
+          <w:b/>
+          <w:bCs/>
+          <w:lang w:eastAsia="es-ES"/>
+        </w:rPr>
+        <w:t xml:space="preserve">WEB-INF </w:t>
+      </w:r>
+      <w:r>
+        <w:rPr>
+          <w:lang w:eastAsia="es-ES"/>
+        </w:rPr>
+        <w:t>contiene los archivos necesarios para la aplicación pero que no deben ser servidos al cliente.</w:t>
+      </w:r>
+    </w:p>
+    <w:p>
+      <w:pPr>
+        <w:pStyle w:val="Prrafodelista"/>
+        <w:numPr>
+          <w:ilvl w:val="2"/>
+          <w:numId w:val="40"/>
+        </w:numPr>
+        <w:rPr>
+          <w:lang w:eastAsia="es-ES"/>
+        </w:rPr>
+      </w:pPr>
+      <w:r>
+        <w:rPr>
+          <w:b/>
+          <w:bCs/>
+          <w:lang w:eastAsia="es-ES"/>
+        </w:rPr>
+        <w:t>classes</w:t>
+      </w:r>
+      <w:r>
+        <w:rPr>
+          <w:b/>
+          <w:bCs/>
+          <w:lang w:eastAsia="es-ES"/>
+        </w:rPr>
+        <w:t xml:space="preserve"> </w:t>
+      </w:r>
+      <w:r>
+        <w:rPr>
+          <w:lang w:eastAsia="es-ES"/>
+        </w:rPr>
+        <w:t>contiene los Servlets, Beans y otras clases de Java.</w:t>
+      </w:r>
+    </w:p>
+    <w:p>
+      <w:pPr>
+        <w:pStyle w:val="Prrafodelista"/>
+        <w:numPr>
+          <w:ilvl w:val="2"/>
+          <w:numId w:val="40"/>
+        </w:numPr>
+        <w:rPr>
+          <w:lang w:eastAsia="es-ES"/>
+        </w:rPr>
+      </w:pPr>
+      <w:r>
+        <w:rPr>
+          <w:b/>
+          <w:bCs/>
+          <w:lang w:eastAsia="es-ES"/>
+        </w:rPr>
+        <w:t>lib</w:t>
+      </w:r>
+      <w:r>
+        <w:rPr>
+          <w:b/>
+          <w:bCs/>
+          <w:lang w:eastAsia="es-ES"/>
+        </w:rPr>
+        <w:t xml:space="preserve"> </w:t>
+      </w:r>
+      <w:r>
+        <w:rPr>
+          <w:lang w:eastAsia="es-ES"/>
+        </w:rPr>
+        <w:t>es el directorio en el que colocar las librerías (.jar) necesarias para que la aplicación funcione, como pueden ser con conectores para la base de datos.</w:t>
+      </w:r>
+    </w:p>
+    <w:p>
+      <w:pPr>
+        <w:pStyle w:val="Prrafodelista"/>
+        <w:numPr>
+          <w:ilvl w:val="2"/>
+          <w:numId w:val="40"/>
+        </w:numPr>
+        <w:rPr>
+          <w:lang w:eastAsia="es-ES"/>
+        </w:rPr>
+      </w:pPr>
+      <w:r>
+        <w:rPr>
+          <w:b/>
+          <w:bCs/>
+          <w:lang w:eastAsia="es-ES"/>
+        </w:rPr>
+        <w:t>web.xml</w:t>
+      </w:r>
+      <w:r>
+        <w:rPr>
+          <w:lang w:eastAsia="es-ES"/>
+        </w:rPr>
+        <w:t xml:space="preserve"> es el descriptor de la aplicación.</w:t>
+      </w:r>
+    </w:p>
+    <w:p>
+      <w:pPr>
+        <w:pStyle w:val="Prrafodelista"/>
+        <w:numPr>
+          <w:ilvl w:val="1"/>
+          <w:numId w:val="40"/>
+        </w:numPr>
+        <w:rPr>
+          <w:lang w:eastAsia="es-ES"/>
+        </w:rPr>
+      </w:pPr>
+      <w:r>
+        <w:rPr>
+          <w:b/>
+          <w:bCs/>
+          <w:lang w:eastAsia="es-ES"/>
+        </w:rPr>
+        <w:t xml:space="preserve">index.jsp </w:t>
+      </w:r>
+      <w:r>
+        <w:rPr>
+          <w:lang w:eastAsia="es-ES"/>
+        </w:rPr>
+        <w:t>documento de entrada a la aplicación.</w:t>
+      </w:r>
+    </w:p>
+    <w:p>
+      <w:pPr>
+        <w:pStyle w:val="Prrafodelista"/>
+        <w:numPr>
+          <w:ilvl w:val="1"/>
+          <w:numId w:val="40"/>
+        </w:numPr>
+        <w:rPr>
+          <w:lang w:eastAsia="es-ES"/>
+        </w:rPr>
+      </w:pPr>
+      <w:r>
+        <w:rPr>
+          <w:b/>
+          <w:bCs/>
+          <w:lang w:eastAsia="es-ES"/>
+        </w:rPr>
+        <w:t>*.css, *.html, *.js, etc</w:t>
+      </w:r>
+      <w:r>
+        <w:rPr>
+          <w:lang w:eastAsia="es-ES"/>
+        </w:rPr>
+        <w:t xml:space="preserve"> resto de archivos que son accesibles para el cliente.</w:t>
+      </w:r>
+    </w:p>
+    <w:p>
+      <w:pPr>
+        <w:pStyle w:val="Prrafodelista"/>
+        <w:ind w:left="1440"/>
+        <w:rPr>
+          <w:lang w:eastAsia="es-ES"/>
+        </w:rPr>
+      </w:pPr>
+      <w:r>
+        <w:rPr>
+          <w:lang w:eastAsia="es-ES"/>
+        </w:rPr>
+        <w:t>Estos archivos pueden organizarse dentro</w:t>
+      </w:r>
+      <w:r>
+        <w:rPr>
+          <w:lang w:eastAsia="es-ES"/>
+        </w:rPr>
+        <w:t xml:space="preserve"> de directorios propios e, incluso a su vez, en un directorio común, or ejemplo </w:t>
+      </w:r>
+      <w:r>
+        <w:rPr>
+          <w:b/>
+          <w:bCs/>
+          <w:lang w:eastAsia="es-ES"/>
+        </w:rPr>
+        <w:t>/</w:t>
+      </w:r>
+      <w:proofErr w:type="spellStart"/>
+      <w:r>
+        <w:rPr>
+          <w:b/>
+          <w:bCs/>
+          <w:lang w:eastAsia="es-ES"/>
+        </w:rPr>
+        <w:t>webcontent</w:t>
+      </w:r>
+      <w:proofErr w:type="spellEnd"/>
+      <w:r>
+        <w:rPr>
+          <w:lang w:eastAsia="es-ES"/>
+        </w:rPr>
+        <w:t>.</w:t>
+      </w:r>
+    </w:p>
+    <w:p>
+      <w:pPr>
+        <w:pStyle w:val="Prrafodelista"/>
+        <w:ind w:left="1440"/>
+        <w:rPr>
+          <w:lang w:eastAsia="es-ES"/>
+        </w:rPr>
+      </w:pPr>
+    </w:p>
+    <w:p>
+      <w:pPr>
+        <w:pStyle w:val="Prrafodelista"/>
+        <w:ind w:left="1440"/>
+        <w:rPr>
+          <w:lang w:eastAsia="es-ES"/>
+        </w:rPr>
+      </w:pPr>
+    </w:p>
+    <w:p>
+      <w:pPr>
+        <w:pStyle w:val="Prrafodelista"/>
+        <w:ind w:left="1440"/>
+        <w:rPr>
+          <w:lang w:eastAsia="es-ES"/>
+        </w:rPr>
+      </w:pPr>
+    </w:p>
+    <w:p>
+      <w:pPr>
+        <w:pStyle w:val="Prrafodelista"/>
+        <w:ind w:left="1440"/>
+        <w:rPr>
+          <w:lang w:eastAsia="es-ES"/>
+        </w:rPr>
+      </w:pPr>
+    </w:p>
+    <w:p>
+      <w:pPr>
+        <w:pStyle w:val="Prrafodelista"/>
+        <w:ind w:left="1440"/>
+        <w:rPr>
+          <w:lang w:eastAsia="es-ES"/>
+        </w:rPr>
+      </w:pPr>
+    </w:p>
+    <w:p>
+      <w:pPr>
+        <w:rPr>
+          <w:lang w:eastAsia="es-ES"/>
+        </w:rPr>
+      </w:pPr>
+      <w:r>
+        <w:rPr>
+          <w:lang w:eastAsia="es-ES"/>
+        </w:rPr>
+        <w:t>El archivo war</w:t>
+      </w:r>
+      <w:r>
+        <w:rPr>
+          <w:lang w:eastAsia="es-ES"/>
+        </w:rPr>
+        <w:t xml:space="preserve"> (Web Application Archive).</w:t>
+      </w:r>
+    </w:p>
+    <w:p>
+      <w:pPr>
+        <w:rPr>
+          <w:lang w:eastAsia="es-ES"/>
+        </w:rPr>
+      </w:pPr>
+      <w:r>
+        <w:rPr>
+          <w:lang w:eastAsia="es-ES"/>
+        </w:rPr>
+        <w:t>Es un archivo que empaqueta la aplicación completa.</w:t>
+      </w:r>
+    </w:p>
+    <w:p>
+      <w:pPr>
+        <w:keepNext/>
+      </w:pPr>
+      <w:r>
+        <w:rPr>
+          <w:lang w:eastAsia="es-ES"/>
+        </w:rPr>
+        <w:drawing>
+          <wp:inline distT="0" distB="0" distL="0" distR="0" wp14:anchorId="57B0A36A" wp14:editId="60161E41">
+            <wp:extent cx="6645910" cy="2741930"/>
+            <wp:effectExtent l="0" t="0" r="2540" b="1270"/>
+            <wp:docPr id="314424293" name="Imagen 1"/>
+            <wp:cNvGraphicFramePr>
+              <a:graphicFrameLocks xmlns:a="http://schemas.openxmlformats.org/drawingml/2006/main" noChangeAspect="1"/>
+            </wp:cNvGraphicFramePr>
+            <a:graphic xmlns:a="http://schemas.openxmlformats.org/drawingml/2006/main">
+              <a:graphicData uri="http://schemas.openxmlformats.org/drawingml/2006/picture">
+                <pic:pic xmlns:pic="http://schemas.openxmlformats.org/drawingml/2006/picture">
+                  <pic:nvPicPr>
+                    <pic:cNvPr id="314424293" name=""/>
+                    <pic:cNvPicPr/>
+                  </pic:nvPicPr>
+                  <pic:blipFill>
+                    <a:blip r:embed="rId11"/>
+                    <a:stretch>
+                      <a:fillRect/>
+                    </a:stretch>
+                  </pic:blipFill>
+                  <pic:spPr>
+                    <a:xfrm>
+                      <a:off x="0" y="0"/>
+                      <a:ext cx="6645910" cy="2741930"/>
+                    </a:xfrm>
+                    <a:prstGeom prst="rect">
+                      <a:avLst/>
+                    </a:prstGeom>
+                  </pic:spPr>
+                </pic:pic>
+              </a:graphicData>
+            </a:graphic>
+          </wp:inline>
+        </w:drawing>
+      </w:r>
+    </w:p>
+    <w:p>
+      <w:pPr>
+        <w:pStyle w:val="Descripcin"/>
+        <w:jc w:val="center"/>
+        <w:rPr>
+          <w:lang w:eastAsia="es-ES"/>
+        </w:rPr>
+      </w:pPr>
+      <w:r>
+        <w:rPr>
+          <w:lang w:eastAsia="es-ES"/>
+        </w:rPr>
+        <w:fldChar w:fldCharType="begin"/>
+      </w:r>
+      <w:r>
+        <w:rPr>
+          <w:lang w:eastAsia="es-ES"/>
+        </w:rPr>
+        <w:instrText xml:space="preserve"> SEQ Ilustración \* ARABIC </w:instrText>
+      </w:r>
+      <w:r>
+        <w:rPr>
+          <w:lang w:eastAsia="es-ES"/>
+        </w:rPr>
+        <w:fldChar w:fldCharType="separate"/>
+      </w:r>
+      <w:r>
+        <w:rPr>
+          <w:noProof/>
+          <w:lang w:eastAsia="es-ES"/>
+        </w:rPr>
+        <w:t>1</w:t>
+      </w:r>
+      <w:r>
+        <w:rPr>
+          <w:lang w:eastAsia="es-ES"/>
+        </w:rPr>
+        <w:fldChar w:fldCharType="end"/>
+      </w:r>
+      <w:r>
+        <w:t>Directorios y archivos de archivo .war</w:t>
+      </w:r>
+    </w:p>
+    <w:p>
+      <w:pPr>
+        <w:pStyle w:val="Prrafodelista"/>
+        <w:numPr>
+          <w:ilvl w:val="0"/>
+          <w:numId w:val="40"/>
+        </w:numPr>
+        <w:rPr>
+          <w:rFonts w:asciiTheme="majorHAnsi" w:eastAsiaTheme="majorEastAsia" w:hAnsiTheme="majorHAnsi" w:cstheme="majorBidi"/>
+          <w:b/>
+          <w:bCs/>
+          <w:color w:val="1F3763" w:themeColor="accent1" w:themeShade="7F"/>
+          <w:sz w:val="24"/>
+          <w:szCs w:val="24"/>
+          <w:lang w:eastAsia="es-ES"/>
+        </w:rPr>
+      </w:pPr>
+      <w:r>
+        <w:rPr>
+          <w:b/>
+          <w:bCs/>
+          <w:lang w:eastAsia="es-ES"/>
+        </w:rPr>
+        <w:t>war</w:t>
+      </w:r>
+    </w:p>
+    <w:p>
+      <w:pPr>
+        <w:pStyle w:val="Prrafodelista"/>
+        <w:numPr>
+          <w:ilvl w:val="1"/>
+          <w:numId w:val="40"/>
+        </w:numPr>
+        <w:rPr>
+          <w:rFonts w:asciiTheme="majorHAnsi" w:eastAsiaTheme="majorEastAsia" w:hAnsiTheme="majorHAnsi" w:cstheme="majorBidi"/>
+          <w:b/>
+          <w:bCs/>
+          <w:color w:val="1F3763" w:themeColor="accent1" w:themeShade="7F"/>
+          <w:sz w:val="24"/>
+          <w:szCs w:val="24"/>
+          <w:lang w:eastAsia="es-ES"/>
+        </w:rPr>
+      </w:pPr>
+      <w:r>
+        <w:rPr>
+          <w:b/>
+          <w:bCs/>
+          <w:lang w:eastAsia="es-ES"/>
+        </w:rPr>
+        <w:t xml:space="preserve">index.jsp </w:t>
+      </w:r>
+      <w:r>
+        <w:rPr>
+          <w:lang w:eastAsia="es-ES"/>
+        </w:rPr>
+        <w:t>documento para mostrar la web.</w:t>
+      </w:r>
+    </w:p>
+    <w:p>
+      <w:pPr>
+        <w:pStyle w:val="Prrafodelista"/>
+        <w:ind w:left="1440"/>
+        <w:rPr>
+          <w:rFonts w:asciiTheme="majorHAnsi" w:eastAsiaTheme="majorEastAsia" w:hAnsiTheme="majorHAnsi" w:cstheme="majorBidi"/>
+          <w:color w:val="1F3763" w:themeColor="accent1" w:themeShade="7F"/>
+          <w:sz w:val="24"/>
+          <w:szCs w:val="24"/>
+          <w:lang w:eastAsia="es-ES"/>
+        </w:rPr>
+      </w:pPr>
+      <w:r>
+        <w:rPr>
+          <w:lang w:eastAsia="es-ES"/>
+        </w:rPr>
+        <w:t xml:space="preserve">En este directorio se almacenan los elementos empleados para la </w:t>
+      </w:r>
+      <w:proofErr w:type="spellStart"/>
+      <w:r>
+        <w:rPr>
+          <w:lang w:eastAsia="es-ES"/>
+        </w:rPr>
+        <w:t>eweb</w:t>
+      </w:r>
+      <w:proofErr w:type="spellEnd"/>
+      <w:r>
+        <w:rPr>
+          <w:lang w:eastAsia="es-ES"/>
+        </w:rPr>
+        <w:t>.</w:t>
+      </w:r>
+    </w:p>
+    <w:p>
+      <w:pPr>
+        <w:pStyle w:val="Prrafodelista"/>
+        <w:numPr>
+          <w:ilvl w:val="1"/>
+          <w:numId w:val="40"/>
+        </w:numPr>
+        <w:rPr>
+          <w:rFonts w:asciiTheme="majorHAnsi" w:eastAsiaTheme="majorEastAsia" w:hAnsiTheme="majorHAnsi" w:cstheme="majorBidi"/>
+          <w:b/>
+          <w:bCs/>
+          <w:color w:val="1F3763" w:themeColor="accent1" w:themeShade="7F"/>
+          <w:sz w:val="24"/>
+          <w:szCs w:val="24"/>
+          <w:lang w:eastAsia="es-ES"/>
+        </w:rPr>
+      </w:pPr>
+      <w:r>
+        <w:rPr>
+          <w:b/>
+          <w:bCs/>
+          <w:lang w:eastAsia="es-ES"/>
+        </w:rPr>
+        <w:t>META-INF</w:t>
+      </w:r>
+    </w:p>
+    <w:p>
+      <w:pPr>
+        <w:pStyle w:val="Prrafodelista"/>
+        <w:numPr>
+          <w:ilvl w:val="2"/>
+          <w:numId w:val="40"/>
+        </w:numPr>
+        <w:rPr>
+          <w:rFonts w:asciiTheme="majorHAnsi" w:eastAsiaTheme="majorEastAsia" w:hAnsiTheme="majorHAnsi" w:cstheme="majorBidi"/>
+          <w:b/>
+          <w:bCs/>
+          <w:color w:val="1F3763" w:themeColor="accent1" w:themeShade="7F"/>
+          <w:sz w:val="24"/>
+          <w:szCs w:val="24"/>
+          <w:lang w:eastAsia="es-ES"/>
+        </w:rPr>
+      </w:pPr>
+      <w:r>
+        <w:rPr>
+          <w:b/>
+          <w:bCs/>
+          <w:lang w:eastAsia="es-ES"/>
+        </w:rPr>
+        <w:t>classes</w:t>
+      </w:r>
+      <w:r>
+        <w:rPr>
+          <w:b/>
+          <w:bCs/>
+          <w:lang w:eastAsia="es-ES"/>
+        </w:rPr>
+        <w:t xml:space="preserve"> </w:t>
+      </w:r>
+      <w:r>
+        <w:rPr>
+          <w:lang w:eastAsia="es-ES"/>
+        </w:rPr>
+        <w:t>contiene las clases empleadas en la aplicación.</w:t>
+      </w:r>
+    </w:p>
+    <w:p>
+      <w:pPr>
+        <w:pStyle w:val="Prrafodelista"/>
+        <w:numPr>
+          <w:ilvl w:val="3"/>
+          <w:numId w:val="40"/>
+        </w:numPr>
+        <w:rPr>
+          <w:rFonts w:asciiTheme="majorHAnsi" w:eastAsiaTheme="majorEastAsia" w:hAnsiTheme="majorHAnsi" w:cstheme="majorBidi"/>
+          <w:b/>
+          <w:bCs/>
+          <w:color w:val="1F3763" w:themeColor="accent1" w:themeShade="7F"/>
+          <w:sz w:val="24"/>
+          <w:szCs w:val="24"/>
+          <w:lang w:eastAsia="es-ES"/>
+        </w:rPr>
+      </w:pPr>
+      <w:r>
+        <w:rPr>
+          <w:b/>
+          <w:bCs/>
+          <w:lang w:eastAsia="es-ES"/>
+        </w:rPr>
+        <w:t>lib</w:t>
+      </w:r>
+      <w:r>
+        <w:rPr>
+          <w:b/>
+          <w:bCs/>
+          <w:lang w:eastAsia="es-ES"/>
+        </w:rPr>
+        <w:t xml:space="preserve"> </w:t>
+      </w:r>
+      <w:r>
+        <w:rPr>
+          <w:lang w:eastAsia="es-ES"/>
+        </w:rPr>
+        <w:t>directorio para las librerías necesarias (.jar)</w:t>
+      </w:r>
+    </w:p>
+    <w:p>
+      <w:pPr>
+        <w:pStyle w:val="Prrafodelista"/>
+        <w:numPr>
+          <w:ilvl w:val="2"/>
+          <w:numId w:val="40"/>
+        </w:numPr>
+        <w:rPr>
+          <w:rFonts w:asciiTheme="majorHAnsi" w:eastAsiaTheme="majorEastAsia" w:hAnsiTheme="majorHAnsi" w:cstheme="majorBidi"/>
+          <w:b/>
+          <w:bCs/>
+          <w:color w:val="1F3763" w:themeColor="accent1" w:themeShade="7F"/>
+          <w:sz w:val="24"/>
+          <w:szCs w:val="24"/>
+          <w:lang w:eastAsia="es-ES"/>
+        </w:rPr>
+      </w:pPr>
+      <w:r>
+        <w:rPr>
+          <w:b/>
+          <w:bCs/>
+          <w:lang w:eastAsia="es-ES"/>
+        </w:rPr>
+        <w:t>MANIFEST.MF</w:t>
+      </w:r>
+    </w:p>
+    <w:p>
+      <w:pPr>
+        <w:pStyle w:val="Prrafodelista"/>
+        <w:numPr>
+          <w:ilvl w:val="1"/>
+          <w:numId w:val="40"/>
+        </w:numPr>
+        <w:rPr>
+          <w:rFonts w:asciiTheme="majorHAnsi" w:eastAsiaTheme="majorEastAsia" w:hAnsiTheme="majorHAnsi" w:cstheme="majorBidi"/>
+          <w:b/>
+          <w:bCs/>
+          <w:color w:val="1F3763" w:themeColor="accent1" w:themeShade="7F"/>
+          <w:sz w:val="24"/>
+          <w:szCs w:val="24"/>
+          <w:lang w:eastAsia="es-ES"/>
+        </w:rPr>
+      </w:pPr>
+      <w:r>
+        <w:rPr>
+          <w:b/>
+          <w:bCs/>
+          <w:lang w:eastAsia="es-ES"/>
+        </w:rPr>
+        <w:t>WEB-INF</w:t>
+      </w:r>
+      <w:r>
+        <w:rPr>
+          <w:b/>
+          <w:bCs/>
+          <w:lang w:eastAsia="es-ES"/>
+        </w:rPr>
+        <w:t xml:space="preserve"> </w:t>
+      </w:r>
+      <w:r>
+        <w:rPr>
+          <w:lang w:eastAsia="es-ES"/>
+        </w:rPr>
+        <w:t>es un directorio para los archivos de configuración del archivo war.</w:t>
+      </w:r>
+    </w:p>
+    <w:p>
+      <w:pPr>
+        <w:pStyle w:val="Prrafodelista"/>
+        <w:numPr>
+          <w:ilvl w:val="2"/>
+          <w:numId w:val="40"/>
+        </w:numPr>
+        <w:rPr>
+          <w:rFonts w:asciiTheme="majorHAnsi" w:eastAsiaTheme="majorEastAsia" w:hAnsiTheme="majorHAnsi" w:cstheme="majorBidi"/>
+          <w:b/>
+          <w:bCs/>
+          <w:color w:val="1F3763" w:themeColor="accent1" w:themeShade="7F"/>
+          <w:sz w:val="24"/>
+          <w:szCs w:val="24"/>
+          <w:lang w:eastAsia="es-ES"/>
+        </w:rPr>
+      </w:pPr>
+      <w:r>
+        <w:rPr>
+          <w:b/>
+          <w:bCs/>
+          <w:lang w:eastAsia="es-ES"/>
+        </w:rPr>
+        <w:t>web.xml</w:t>
+      </w:r>
+      <w:r>
+        <w:rPr>
+          <w:lang w:eastAsia="es-ES"/>
+        </w:rPr>
+        <w:t xml:space="preserve"> es un archivo de configuración de la aplicación.</w:t>
+      </w:r>
+      <w:r>
+        <w:rPr>
+          <w:b/>
+          <w:bCs/>
+          <w:lang w:eastAsia="es-ES"/>
+        </w:rPr>
+        <w:br w:type="page"/>
+      </w:r>
+    </w:p>
+    <w:p>
+      <w:pPr>
+        <w:pStyle w:val="Ttulo3"/>
+        <w:ind w:left="360"/>
         <w:rPr>
           <w:lang w:eastAsia="es-ES"/>
         </w:rPr>
@@ -8014,7 +8909,7 @@
           <w:lang w:eastAsia="es-ES"/>
         </w:rPr>
       </w:pPr>
-      <w:bookmarkStart w:id="29" w:name="_Toc152954970"/>
+      <w:bookmarkStart w:id="29" w:name="_Toc153016470"/>
       <w:r>
         <w:rPr>
           <w:lang w:eastAsia="es-ES"/>
@@ -8041,13 +8936,23 @@
           <w:lang w:eastAsia="es-ES"/>
         </w:rPr>
       </w:pPr>
+      <w:proofErr w:type="spellStart"/>
       <w:r>
         <w:rPr>
           <w:b/>
           <w:bCs/>
           <w:lang w:eastAsia="es-ES"/>
         </w:rPr>
-        <w:t xml:space="preserve">project </w:t>
+        <w:t>project</w:t>
+      </w:r>
+      <w:proofErr w:type="spellEnd"/>
+      <w:r>
+        <w:rPr>
+          <w:b/>
+          <w:bCs/>
+          <w:lang w:eastAsia="es-ES"/>
+        </w:rPr>
+        <w:t xml:space="preserve"> </w:t>
       </w:r>
       <w:r>
         <w:rPr>
@@ -8097,6 +9002,7 @@
           <w:lang w:eastAsia="es-ES"/>
         </w:rPr>
       </w:pPr>
+      <w:proofErr w:type="spellStart"/>
       <w:r>
         <w:rPr>
           <w:b/>
@@ -8105,6 +9011,7 @@
         </w:rPr>
         <w:t>property</w:t>
       </w:r>
+      <w:proofErr w:type="spellEnd"/>
       <w:r>
         <w:rPr>
           <w:lang w:eastAsia="es-ES"/>
@@ -8129,6 +9036,7 @@
         </w:rPr>
         <w:t xml:space="preserve">Las </w:t>
       </w:r>
+      <w:proofErr w:type="spellStart"/>
       <w:r>
         <w:rPr>
           <w:i/>
@@ -8137,6 +9045,7 @@
         </w:rPr>
         <w:t>property</w:t>
       </w:r>
+      <w:proofErr w:type="spellEnd"/>
       <w:r>
         <w:rPr>
           <w:lang w:eastAsia="es-ES"/>
@@ -8179,6 +9088,7 @@
         </w:rPr>
         <w:t xml:space="preserve">Estas propiedades pueden ser usadas en las </w:t>
       </w:r>
+      <w:proofErr w:type="spellStart"/>
       <w:r>
         <w:rPr>
           <w:i/>
@@ -8187,6 +9097,7 @@
         </w:rPr>
         <w:t>task</w:t>
       </w:r>
+      <w:proofErr w:type="spellEnd"/>
       <w:r>
         <w:rPr>
           <w:lang w:eastAsia="es-ES"/>
@@ -8205,6 +9116,7 @@
           <w:lang w:eastAsia="es-ES"/>
         </w:rPr>
       </w:pPr>
+      <w:proofErr w:type="spellStart"/>
       <w:r>
         <w:rPr>
           <w:b/>
@@ -8213,6 +9125,7 @@
         </w:rPr>
         <w:t>task</w:t>
       </w:r>
+      <w:proofErr w:type="spellEnd"/>
       <w:r>
         <w:rPr>
           <w:lang w:eastAsia="es-ES"/>
@@ -8237,6 +9150,7 @@
         </w:rPr>
         <w:t xml:space="preserve">Los </w:t>
       </w:r>
+      <w:proofErr w:type="spellStart"/>
       <w:r>
         <w:rPr>
           <w:i/>
@@ -8245,12 +9159,14 @@
         </w:rPr>
         <w:t>task</w:t>
       </w:r>
+      <w:proofErr w:type="spellEnd"/>
       <w:r>
         <w:rPr>
           <w:lang w:eastAsia="es-ES"/>
         </w:rPr>
         <w:t xml:space="preserve"> hacen uso de las </w:t>
       </w:r>
+      <w:proofErr w:type="spellStart"/>
       <w:r>
         <w:rPr>
           <w:i/>
@@ -8259,6 +9175,7 @@
         </w:rPr>
         <w:t>porperties</w:t>
       </w:r>
+      <w:proofErr w:type="spellEnd"/>
       <w:r>
         <w:rPr>
           <w:lang w:eastAsia="es-ES"/>
@@ -8281,8 +9198,23 @@
         <w:rPr>
           <w:lang w:eastAsia="es-ES"/>
         </w:rPr>
-        <w:t xml:space="preserve">Un conjunto de tareas se agupa en un </w:t>
-      </w:r>
+        <w:t xml:space="preserve">Un conjunto de tareas se </w:t>
+      </w:r>
+      <w:proofErr w:type="spellStart"/>
+      <w:r>
+        <w:rPr>
+          <w:lang w:eastAsia="es-ES"/>
+        </w:rPr>
+        <w:t>agupa</w:t>
+      </w:r>
+      <w:proofErr w:type="spellEnd"/>
+      <w:r>
+        <w:rPr>
+          <w:lang w:eastAsia="es-ES"/>
+        </w:rPr>
+        <w:t xml:space="preserve"> en un </w:t>
+      </w:r>
+      <w:proofErr w:type="spellStart"/>
       <w:r>
         <w:rPr>
           <w:i/>
@@ -8291,6 +9223,7 @@
         </w:rPr>
         <w:t>traget</w:t>
       </w:r>
+      <w:proofErr w:type="spellEnd"/>
       <w:r>
         <w:rPr>
           <w:lang w:eastAsia="es-ES"/>
@@ -8309,13 +9242,23 @@
           <w:lang w:eastAsia="es-ES"/>
         </w:rPr>
       </w:pPr>
+      <w:proofErr w:type="gramStart"/>
       <w:r>
         <w:rPr>
           <w:b/>
           <w:bCs/>
           <w:lang w:eastAsia="es-ES"/>
         </w:rPr>
-        <w:t xml:space="preserve">target </w:t>
+        <w:t>target</w:t>
+      </w:r>
+      <w:proofErr w:type="gramEnd"/>
+      <w:r>
+        <w:rPr>
+          <w:b/>
+          <w:bCs/>
+          <w:lang w:eastAsia="es-ES"/>
+        </w:rPr>
+        <w:t xml:space="preserve"> </w:t>
       </w:r>
       <w:r>
         <w:rPr>
@@ -8341,6 +9284,7 @@
         </w:rPr>
         <w:t xml:space="preserve">Un </w:t>
       </w:r>
+      <w:proofErr w:type="gramStart"/>
       <w:r>
         <w:rPr>
           <w:i/>
@@ -8349,6 +9293,7 @@
         </w:rPr>
         <w:t>target</w:t>
       </w:r>
+      <w:proofErr w:type="gramEnd"/>
       <w:r>
         <w:rPr>
           <w:lang w:eastAsia="es-ES"/>
@@ -8387,7 +9332,14 @@
         <w:rPr>
           <w:lang w:eastAsia="es-ES"/>
         </w:rPr>
-        <w:t xml:space="preserve"> en el que los </w:t>
+        <w:t xml:space="preserve"> en el que </w:t>
+      </w:r>
+      <w:proofErr w:type="gramStart"/>
+      <w:r>
+        <w:rPr>
+          <w:lang w:eastAsia="es-ES"/>
+        </w:rPr>
+        <w:t xml:space="preserve">los </w:t>
       </w:r>
       <w:r>
         <w:rPr>
@@ -8397,6 +9349,7 @@
         </w:rPr>
         <w:t>target</w:t>
       </w:r>
+      <w:proofErr w:type="gramEnd"/>
       <w:r>
         <w:rPr>
           <w:lang w:eastAsia="es-ES"/>
@@ -8415,7 +9368,21 @@
         <w:rPr>
           <w:rStyle w:val="token"/>
         </w:rPr>
-        <w:t>&lt;project name="Proyecto"&gt;</w:t>
+        <w:t>&lt;</w:t>
+      </w:r>
+      <w:proofErr w:type="spellStart"/>
+      <w:r>
+        <w:rPr>
+          <w:rStyle w:val="token"/>
+        </w:rPr>
+        <w:t>project</w:t>
+      </w:r>
+      <w:proofErr w:type="spellEnd"/>
+      <w:r>
+        <w:rPr>
+          <w:rStyle w:val="token"/>
+        </w:rPr>
+        <w:t xml:space="preserve"> name="Proyecto"&gt;</w:t>
       </w:r>
     </w:p>
     <w:p>
@@ -8435,7 +9402,21 @@
         <w:rPr>
           <w:rStyle w:val="token"/>
         </w:rPr>
-        <w:t>&lt;target name="init"&gt;</w:t>
+        <w:t>&lt;</w:t>
+      </w:r>
+      <w:proofErr w:type="gramStart"/>
+      <w:r>
+        <w:rPr>
+          <w:rStyle w:val="token"/>
+        </w:rPr>
+        <w:t>target</w:t>
+      </w:r>
+      <w:proofErr w:type="gramEnd"/>
+      <w:r>
+        <w:rPr>
+          <w:rStyle w:val="token"/>
+        </w:rPr>
+        <w:t xml:space="preserve"> name="init"&gt;</w:t>
       </w:r>
     </w:p>
     <w:p>
@@ -8455,7 +9436,21 @@
         <w:rPr>
           <w:rStyle w:val="token"/>
         </w:rPr>
-        <w:t>&lt;mkdir dir="classes" /&gt;</w:t>
+        <w:t xml:space="preserve">&lt;mkdir </w:t>
+      </w:r>
+      <w:proofErr w:type="spellStart"/>
+      <w:r>
+        <w:rPr>
+          <w:rStyle w:val="token"/>
+        </w:rPr>
+        <w:t>dir</w:t>
+      </w:r>
+      <w:proofErr w:type="spellEnd"/>
+      <w:r>
+        <w:rPr>
+          <w:rStyle w:val="token"/>
+        </w:rPr>
+        <w:t>="classes" /&gt;</w:t>
       </w:r>
     </w:p>
     <w:p>
@@ -8475,7 +9470,21 @@
         <w:rPr>
           <w:rStyle w:val="token"/>
         </w:rPr>
-        <w:t>&lt;mkdir dir="build" /&gt;</w:t>
+        <w:t xml:space="preserve">&lt;mkdir </w:t>
+      </w:r>
+      <w:proofErr w:type="spellStart"/>
+      <w:r>
+        <w:rPr>
+          <w:rStyle w:val="token"/>
+        </w:rPr>
+        <w:t>dir</w:t>
+      </w:r>
+      <w:proofErr w:type="spellEnd"/>
+      <w:r>
+        <w:rPr>
+          <w:rStyle w:val="token"/>
+        </w:rPr>
+        <w:t>="build" /&gt;</w:t>
       </w:r>
     </w:p>
     <w:p>
@@ -8495,7 +9504,21 @@
         <w:rPr>
           <w:rStyle w:val="token"/>
         </w:rPr>
-        <w:t>&lt;/target&gt;</w:t>
+        <w:t>&lt;/</w:t>
+      </w:r>
+      <w:proofErr w:type="gramStart"/>
+      <w:r>
+        <w:rPr>
+          <w:rStyle w:val="token"/>
+        </w:rPr>
+        <w:t>target</w:t>
+      </w:r>
+      <w:proofErr w:type="gramEnd"/>
+      <w:r>
+        <w:rPr>
+          <w:rStyle w:val="token"/>
+        </w:rPr>
+        <w:t>&gt;</w:t>
       </w:r>
     </w:p>
     <w:p>
@@ -8515,7 +9538,21 @@
         <w:rPr>
           <w:rStyle w:val="token"/>
         </w:rPr>
-        <w:t>&lt;target name="compile" depends="init"&gt;</w:t>
+        <w:t>&lt;</w:t>
+      </w:r>
+      <w:proofErr w:type="gramStart"/>
+      <w:r>
+        <w:rPr>
+          <w:rStyle w:val="token"/>
+        </w:rPr>
+        <w:t>target</w:t>
+      </w:r>
+      <w:proofErr w:type="gramEnd"/>
+      <w:r>
+        <w:rPr>
+          <w:rStyle w:val="token"/>
+        </w:rPr>
+        <w:t xml:space="preserve"> name="compile" depends="init"&gt;</w:t>
       </w:r>
     </w:p>
     <w:p>
@@ -8535,7 +9572,35 @@
         <w:rPr>
           <w:rStyle w:val="token"/>
         </w:rPr>
-        <w:t>&lt;javac srcdir="src" destdir="classes" /&gt;</w:t>
+        <w:t xml:space="preserve">&lt;javac </w:t>
+      </w:r>
+      <w:proofErr w:type="spellStart"/>
+      <w:r>
+        <w:rPr>
+          <w:rStyle w:val="token"/>
+        </w:rPr>
+        <w:t>srcdir</w:t>
+      </w:r>
+      <w:proofErr w:type="spellEnd"/>
+      <w:r>
+        <w:rPr>
+          <w:rStyle w:val="token"/>
+        </w:rPr>
+        <w:t xml:space="preserve">="src" </w:t>
+      </w:r>
+      <w:proofErr w:type="spellStart"/>
+      <w:r>
+        <w:rPr>
+          <w:rStyle w:val="token"/>
+        </w:rPr>
+        <w:t>destdir</w:t>
+      </w:r>
+      <w:proofErr w:type="spellEnd"/>
+      <w:r>
+        <w:rPr>
+          <w:rStyle w:val="token"/>
+        </w:rPr>
+        <w:t>="classes" /&gt;</w:t>
       </w:r>
     </w:p>
     <w:p>
@@ -8555,7 +9620,21 @@
         <w:rPr>
           <w:rStyle w:val="token"/>
         </w:rPr>
-        <w:t>&lt;/target&gt;</w:t>
+        <w:t>&lt;/</w:t>
+      </w:r>
+      <w:proofErr w:type="gramStart"/>
+      <w:r>
+        <w:rPr>
+          <w:rStyle w:val="token"/>
+        </w:rPr>
+        <w:t>target</w:t>
+      </w:r>
+      <w:proofErr w:type="gramEnd"/>
+      <w:r>
+        <w:rPr>
+          <w:rStyle w:val="token"/>
+        </w:rPr>
+        <w:t>&gt;</w:t>
       </w:r>
     </w:p>
     <w:p>
@@ -8575,7 +9654,21 @@
         <w:rPr>
           <w:rStyle w:val="token"/>
         </w:rPr>
-        <w:t>&lt;target name="build" depends="compile"&gt;</w:t>
+        <w:t>&lt;</w:t>
+      </w:r>
+      <w:proofErr w:type="gramStart"/>
+      <w:r>
+        <w:rPr>
+          <w:rStyle w:val="token"/>
+        </w:rPr>
+        <w:t>target</w:t>
+      </w:r>
+      <w:proofErr w:type="gramEnd"/>
+      <w:r>
+        <w:rPr>
+          <w:rStyle w:val="token"/>
+        </w:rPr>
+        <w:t xml:space="preserve"> name="build" depends="compile"&gt;</w:t>
       </w:r>
     </w:p>
     <w:p>
@@ -8595,7 +9688,35 @@
         <w:rPr>
           <w:rStyle w:val="token"/>
         </w:rPr>
-        <w:t>&lt;jar destfile="build/proyecto.jar" basedir="classes" /&gt;</w:t>
+        <w:t xml:space="preserve">&lt;jar </w:t>
+      </w:r>
+      <w:proofErr w:type="spellStart"/>
+      <w:r>
+        <w:rPr>
+          <w:rStyle w:val="token"/>
+        </w:rPr>
+        <w:t>destfile</w:t>
+      </w:r>
+      <w:proofErr w:type="spellEnd"/>
+      <w:r>
+        <w:rPr>
+          <w:rStyle w:val="token"/>
+        </w:rPr>
+        <w:t xml:space="preserve">="build/proyecto.jar" </w:t>
+      </w:r>
+      <w:proofErr w:type="spellStart"/>
+      <w:r>
+        <w:rPr>
+          <w:rStyle w:val="token"/>
+        </w:rPr>
+        <w:t>basedir</w:t>
+      </w:r>
+      <w:proofErr w:type="spellEnd"/>
+      <w:r>
+        <w:rPr>
+          <w:rStyle w:val="token"/>
+        </w:rPr>
+        <w:t>="classes" /&gt;</w:t>
       </w:r>
     </w:p>
     <w:p>
@@ -8615,7 +9736,21 @@
         <w:rPr>
           <w:rStyle w:val="token"/>
         </w:rPr>
-        <w:t>&lt;/target&gt;</w:t>
+        <w:t>&lt;/</w:t>
+      </w:r>
+      <w:proofErr w:type="gramStart"/>
+      <w:r>
+        <w:rPr>
+          <w:rStyle w:val="token"/>
+        </w:rPr>
+        <w:t>target</w:t>
+      </w:r>
+      <w:proofErr w:type="gramEnd"/>
+      <w:r>
+        <w:rPr>
+          <w:rStyle w:val="token"/>
+        </w:rPr>
+        <w:t>&gt;</w:t>
       </w:r>
     </w:p>
     <w:p>
@@ -8635,7 +9770,35 @@
         <w:rPr>
           <w:rStyle w:val="token"/>
         </w:rPr>
-        <w:t>&lt;target name="clean"&gt;</w:t>
+        <w:t>&lt;</w:t>
+      </w:r>
+      <w:proofErr w:type="gramStart"/>
+      <w:r>
+        <w:rPr>
+          <w:rStyle w:val="token"/>
+        </w:rPr>
+        <w:t>target</w:t>
+      </w:r>
+      <w:proofErr w:type="gramEnd"/>
+      <w:r>
+        <w:rPr>
+          <w:rStyle w:val="token"/>
+        </w:rPr>
+        <w:t xml:space="preserve"> name="</w:t>
+      </w:r>
+      <w:proofErr w:type="spellStart"/>
+      <w:r>
+        <w:rPr>
+          <w:rStyle w:val="token"/>
+        </w:rPr>
+        <w:t>clean</w:t>
+      </w:r>
+      <w:proofErr w:type="spellEnd"/>
+      <w:r>
+        <w:rPr>
+          <w:rStyle w:val="token"/>
+        </w:rPr>
+        <w:t>"&gt;</w:t>
       </w:r>
     </w:p>
     <w:p>
@@ -8655,7 +9818,21 @@
         <w:rPr>
           <w:rStyle w:val="token"/>
         </w:rPr>
-        <w:t>&lt;delete dir="classes" /&gt;</w:t>
+        <w:t xml:space="preserve">&lt;delete </w:t>
+      </w:r>
+      <w:proofErr w:type="spellStart"/>
+      <w:r>
+        <w:rPr>
+          <w:rStyle w:val="token"/>
+        </w:rPr>
+        <w:t>dir</w:t>
+      </w:r>
+      <w:proofErr w:type="spellEnd"/>
+      <w:r>
+        <w:rPr>
+          <w:rStyle w:val="token"/>
+        </w:rPr>
+        <w:t>="classes" /&gt;</w:t>
       </w:r>
     </w:p>
     <w:p>
@@ -8675,7 +9852,21 @@
         <w:rPr>
           <w:rStyle w:val="token"/>
         </w:rPr>
-        <w:t>&lt;delete dir="build" /&gt;</w:t>
+        <w:t xml:space="preserve">&lt;delete </w:t>
+      </w:r>
+      <w:proofErr w:type="spellStart"/>
+      <w:r>
+        <w:rPr>
+          <w:rStyle w:val="token"/>
+        </w:rPr>
+        <w:t>dir</w:t>
+      </w:r>
+      <w:proofErr w:type="spellEnd"/>
+      <w:r>
+        <w:rPr>
+          <w:rStyle w:val="token"/>
+        </w:rPr>
+        <w:t>="build" /&gt;</w:t>
       </w:r>
     </w:p>
     <w:p>
@@ -8695,7 +9886,21 @@
         <w:rPr>
           <w:rStyle w:val="token"/>
         </w:rPr>
-        <w:t>&lt;/target&gt;</w:t>
+        <w:t>&lt;/</w:t>
+      </w:r>
+      <w:proofErr w:type="gramStart"/>
+      <w:r>
+        <w:rPr>
+          <w:rStyle w:val="token"/>
+        </w:rPr>
+        <w:t>target</w:t>
+      </w:r>
+      <w:proofErr w:type="gramEnd"/>
+      <w:r>
+        <w:rPr>
+          <w:rStyle w:val="token"/>
+        </w:rPr>
+        <w:t>&gt;</w:t>
       </w:r>
     </w:p>
     <w:p>
@@ -8706,7 +9911,21 @@
         <w:rPr>
           <w:rStyle w:val="token"/>
         </w:rPr>
-        <w:t>&lt;/project&gt;</w:t>
+        <w:t>&lt;/</w:t>
+      </w:r>
+      <w:proofErr w:type="spellStart"/>
+      <w:r>
+        <w:rPr>
+          <w:rStyle w:val="token"/>
+        </w:rPr>
+        <w:t>project</w:t>
+      </w:r>
+      <w:proofErr w:type="spellEnd"/>
+      <w:r>
+        <w:rPr>
+          <w:rStyle w:val="token"/>
+        </w:rPr>
+        <w:t>&gt;</w:t>
       </w:r>
     </w:p>
     <w:p>
@@ -8736,7 +9955,7 @@
           <w:numId w:val="36"/>
         </w:numPr>
       </w:pPr>
-      <w:bookmarkStart w:id="30" w:name="_Toc152954971"/>
+      <w:bookmarkStart w:id="30" w:name="_Toc153016471"/>
       <w:r>
         <w:t>Dispones de una máquina que cuenta con el sistema operativo Ubuntu 18.04 LTS o posterior, recientemente actualizado, en la que está el entorno de red configurado y, además, dispones de conexión a Internet y estás trabajando con la cuenta del usuario root . Indica cada uno de los pasos, y comandos implicados en ellos, para conseguir hacer lo siguiente:</w:t>
       </w:r>
@@ -8755,7 +9974,7 @@
           <w:lang w:eastAsia="es-ES"/>
         </w:rPr>
       </w:pPr>
-      <w:bookmarkStart w:id="31" w:name="_Toc152954972"/>
+      <w:bookmarkStart w:id="31" w:name="_Toc153016472"/>
       <w:r>
         <w:rPr>
           <w:lang w:eastAsia="es-ES"/>
@@ -8829,7 +10048,7 @@
                     <pic:cNvPicPr/>
                   </pic:nvPicPr>
                   <pic:blipFill>
-                    <a:blip r:embed="rId10"/>
+                    <a:blip r:embed="rId12"/>
                     <a:stretch>
                       <a:fillRect/>
                     </a:stretch>
@@ -8905,7 +10124,7 @@
           <w14:ligatures w14:val="none"/>
         </w:rPr>
       </w:pPr>
-      <w:bookmarkStart w:id="32" w:name="_Toc152954973"/>
+      <w:bookmarkStart w:id="32" w:name="_Toc153016473"/>
       <w:r>
         <w:rPr>
           <w:rFonts w:eastAsia="Times New Roman" w:cstheme="minorHAnsi"/>
@@ -9032,7 +10251,21 @@
         <w:rPr>
           <w:lang w:eastAsia="es-ES"/>
         </w:rPr>
-        <w:t>Shell para el nuevo usuario: se indica que no puede loguearse.</w:t>
+        <w:t xml:space="preserve">Shell para el nuevo usuario: se indica que no puede </w:t>
+      </w:r>
+      <w:proofErr w:type="spellStart"/>
+      <w:r>
+        <w:rPr>
+          <w:lang w:eastAsia="es-ES"/>
+        </w:rPr>
+        <w:t>loguearse</w:t>
+      </w:r>
+      <w:proofErr w:type="spellEnd"/>
+      <w:r>
+        <w:rPr>
+          <w:lang w:eastAsia="es-ES"/>
+        </w:rPr>
+        <w:t>.</w:t>
       </w:r>
     </w:p>
     <w:p>
@@ -9147,7 +10380,7 @@
                     <pic:cNvPicPr/>
                   </pic:nvPicPr>
                   <pic:blipFill>
-                    <a:blip r:embed="rId11"/>
+                    <a:blip r:embed="rId13"/>
                     <a:stretch>
                       <a:fillRect/>
                     </a:stretch>
@@ -9235,7 +10468,7 @@
           <w:lang w:eastAsia="es-ES"/>
         </w:rPr>
       </w:pPr>
-      <w:bookmarkStart w:id="33" w:name="_Toc152954974"/>
+      <w:bookmarkStart w:id="33" w:name="_Toc153016474"/>
       <w:r>
         <w:rPr>
           <w:rFonts w:eastAsia="Times New Roman"/>
@@ -9379,7 +10612,7 @@
                     <pic:cNvPicPr/>
                   </pic:nvPicPr>
                   <pic:blipFill>
-                    <a:blip r:embed="rId12"/>
+                    <a:blip r:embed="rId14"/>
                     <a:stretch>
                       <a:fillRect/>
                     </a:stretch>
@@ -9476,9 +10709,23 @@
         <w:rPr>
           <w:lang w:eastAsia="es-ES"/>
         </w:rPr>
-        <w:t xml:space="preserve">sudo wget </w:t>
-      </w:r>
-      <w:hyperlink r:id="rId13" w:history="1">
+        <w:t xml:space="preserve">sudo </w:t>
+      </w:r>
+      <w:proofErr w:type="spellStart"/>
+      <w:r>
+        <w:rPr>
+          <w:lang w:eastAsia="es-ES"/>
+        </w:rPr>
+        <w:t>wget</w:t>
+      </w:r>
+      <w:proofErr w:type="spellEnd"/>
+      <w:r>
+        <w:rPr>
+          <w:lang w:eastAsia="es-ES"/>
+        </w:rPr>
+        <w:t xml:space="preserve"> </w:t>
+      </w:r>
+      <w:hyperlink r:id="rId15" w:history="1">
         <w:r>
           <w:rPr>
             <w:rStyle w:val="Hipervnculo"/>
@@ -9535,6 +10782,9 @@
         <w:jc w:val="center"/>
       </w:pPr>
       <w:r>
+        <w:rPr>
+          <w:noProof/>
+        </w:rPr>
         <w:drawing>
           <wp:inline distT="0" distB="0" distL="0" distR="0" wp14:anchorId="541CA144" wp14:editId="7788DED4">
             <wp:extent cx="6026785" cy="1743656"/>
@@ -9551,7 +10801,7 @@
                     <pic:cNvPicPr/>
                   </pic:nvPicPr>
                   <pic:blipFill>
-                    <a:blip r:embed="rId14"/>
+                    <a:blip r:embed="rId16"/>
                     <a:stretch>
                       <a:fillRect/>
                     </a:stretch>
@@ -9683,6 +10933,7 @@
       </w:pPr>
       <w:r>
         <w:rPr>
+          <w:noProof/>
           <w:lang w:eastAsia="es-ES"/>
         </w:rPr>
         <w:drawing>
@@ -9701,7 +10952,7 @@
                     <pic:cNvPicPr/>
                   </pic:nvPicPr>
                   <pic:blipFill>
-                    <a:blip r:embed="rId15"/>
+                    <a:blip r:embed="rId17"/>
                     <a:stretch>
                       <a:fillRect/>
                     </a:stretch>
@@ -9931,7 +11182,7 @@
           <w:lang w:eastAsia="es-ES"/>
         </w:rPr>
       </w:pPr>
-      <w:bookmarkStart w:id="34" w:name="_Toc152954975"/>
+      <w:bookmarkStart w:id="34" w:name="_Toc153016475"/>
       <w:r>
         <w:rPr>
           <w:rFonts w:eastAsia="Times New Roman" w:cstheme="minorHAnsi"/>
@@ -10008,7 +11259,27 @@
           <w:lang w:eastAsia="es-ES"/>
           <w14:ligatures w14:val="none"/>
         </w:rPr>
-        <w:t xml:space="preserve"> crea los directorios padre si no existen.</w:t>
+        <w:t xml:space="preserve"> crea los </w:t>
+      </w:r>
+      <w:proofErr w:type="gramStart"/>
+      <w:r>
+        <w:rPr>
+          <w:rFonts w:eastAsia="Times New Roman" w:cstheme="minorHAnsi"/>
+          <w:kern w:val="0"/>
+          <w:lang w:eastAsia="es-ES"/>
+          <w14:ligatures w14:val="none"/>
+        </w:rPr>
+        <w:t>directorios padre</w:t>
+      </w:r>
+      <w:proofErr w:type="gramEnd"/>
+      <w:r>
+        <w:rPr>
+          <w:rFonts w:eastAsia="Times New Roman" w:cstheme="minorHAnsi"/>
+          <w:kern w:val="0"/>
+          <w:lang w:eastAsia="es-ES"/>
+          <w14:ligatures w14:val="none"/>
+        </w:rPr>
+        <w:t xml:space="preserve"> si no existen.</w:t>
       </w:r>
     </w:p>
     <w:p>
@@ -10239,6 +11510,7 @@
       <w:r>
         <w:rPr>
           <w:rFonts w:eastAsia="Times New Roman" w:cstheme="minorHAnsi"/>
+          <w:noProof/>
           <w:kern w:val="0"/>
           <w:lang w:eastAsia="es-ES"/>
           <w14:ligatures w14:val="none"/>
@@ -10259,7 +11531,7 @@
                     <pic:cNvPicPr/>
                   </pic:nvPicPr>
                   <pic:blipFill>
-                    <a:blip r:embed="rId16"/>
+                    <a:blip r:embed="rId18"/>
                     <a:stretch>
                       <a:fillRect/>
                     </a:stretch>
@@ -10357,7 +11629,21 @@
         <w:rPr>
           <w:rStyle w:val="CdigoHTML"/>
         </w:rPr>
-        <w:t>sudo systemctl status wildfly</w:t>
+        <w:t xml:space="preserve">sudo systemctl </w:t>
+      </w:r>
+      <w:proofErr w:type="gramStart"/>
+      <w:r>
+        <w:rPr>
+          <w:rStyle w:val="CdigoHTML"/>
+        </w:rPr>
+        <w:t>status</w:t>
+      </w:r>
+      <w:proofErr w:type="gramEnd"/>
+      <w:r>
+        <w:rPr>
+          <w:rStyle w:val="CdigoHTML"/>
+        </w:rPr>
+        <w:t xml:space="preserve"> wildfly</w:t>
       </w:r>
     </w:p>
     <w:p>
@@ -10415,6 +11701,7 @@
       </w:pPr>
       <w:r>
         <w:rPr>
+          <w:noProof/>
           <w:lang w:eastAsia="es-ES"/>
         </w:rPr>
         <w:drawing>
@@ -10433,7 +11720,7 @@
                     <pic:cNvPicPr/>
                   </pic:nvPicPr>
                   <pic:blipFill>
-                    <a:blip r:embed="rId17"/>
+                    <a:blip r:embed="rId19"/>
                     <a:stretch>
                       <a:fillRect/>
                     </a:stretch>
@@ -10525,7 +11812,7 @@
           <w:lang w:eastAsia="es-ES"/>
         </w:rPr>
       </w:pPr>
-      <w:bookmarkStart w:id="35" w:name="_Toc152954976"/>
+      <w:bookmarkStart w:id="35" w:name="_Toc153016476"/>
       <w:r>
         <w:rPr>
           <w:rFonts w:eastAsia="Times New Roman" w:cstheme="minorHAnsi"/>
@@ -10548,11 +11835,6 @@
           <w:lang w:eastAsia="es-ES"/>
         </w:rPr>
         <w:br/>
-      </w:r>
-      <w:r>
-        <w:rPr>
-          <w:lang w:eastAsia="es-ES"/>
-        </w:rPr>
         <w:t xml:space="preserve">Crear el usuario </w:t>
       </w:r>
       <w:r>
@@ -10646,6 +11928,7 @@
       </w:pPr>
       <w:r>
         <w:rPr>
+          <w:noProof/>
           <w:lang w:eastAsia="es-ES"/>
         </w:rPr>
         <w:drawing>
@@ -10664,7 +11947,7 @@
                     <pic:cNvPicPr/>
                   </pic:nvPicPr>
                   <pic:blipFill>
-                    <a:blip r:embed="rId18"/>
+                    <a:blip r:embed="rId20"/>
                     <a:stretch>
                       <a:fillRect/>
                     </a:stretch>
@@ -10714,6 +11997,9 @@
         <w:jc w:val="center"/>
       </w:pPr>
       <w:r>
+        <w:rPr>
+          <w:noProof/>
+        </w:rPr>
         <w:drawing>
           <wp:inline distT="0" distB="0" distL="0" distR="0" wp14:anchorId="55331B1B" wp14:editId="67BA6903">
             <wp:extent cx="5074285" cy="3914074"/>
@@ -10730,7 +12016,7 @@
                     <pic:cNvPicPr/>
                   </pic:nvPicPr>
                   <pic:blipFill>
-                    <a:blip r:embed="rId19"/>
+                    <a:blip r:embed="rId21"/>
                     <a:stretch>
                       <a:fillRect/>
                     </a:stretch>
@@ -10761,6 +12047,9 @@
         <w:jc w:val="center"/>
       </w:pPr>
       <w:r>
+        <w:rPr>
+          <w:noProof/>
+        </w:rPr>
         <w:drawing>
           <wp:inline distT="0" distB="0" distL="0" distR="0" wp14:anchorId="78D32EBF" wp14:editId="71106D3C">
             <wp:extent cx="5250673" cy="4048125"/>
@@ -10777,7 +12066,7 @@
                     <pic:cNvPicPr/>
                   </pic:nvPicPr>
                   <pic:blipFill>
-                    <a:blip r:embed="rId20"/>
+                    <a:blip r:embed="rId22"/>
                     <a:stretch>
                       <a:fillRect/>
                     </a:stretch>
@@ -10799,8 +12088,8 @@
       </w:r>
     </w:p>
     <w:sectPr>
-      <w:headerReference w:type="default" r:id="rId21"/>
-      <w:footerReference w:type="default" r:id="rId22"/>
+      <w:headerReference w:type="default" r:id="rId23"/>
+      <w:footerReference w:type="default" r:id="rId24"/>
       <w:pgSz w:w="11906" w:h="16838"/>
       <w:pgMar w:top="720" w:right="720" w:bottom="720" w:left="720" w:header="708" w:footer="708" w:gutter="0"/>
       <w:pgNumType w:start="0"/>
@@ -12971,6 +14260,119 @@
     </w:lvl>
   </w:abstractNum>
   <w:abstractNum w:abstractNumId="20" w15:restartNumberingAfterBreak="0">
+    <w:nsid w:val="3D5406B3"/>
+    <w:multiLevelType w:val="hybridMultilevel"/>
+    <w:tmpl w:val="34B2FF9E"/>
+    <w:lvl w:ilvl="0" w:tplc="0C0A0001">
+      <w:start w:val="1"/>
+      <w:numFmt w:val="bullet"/>
+      <w:lvlText w:val=""/>
+      <w:lvlJc w:val="left"/>
+      <w:pPr>
+        <w:ind w:left="720" w:hanging="360"/>
+      </w:pPr>
+      <w:rPr>
+        <w:rFonts w:ascii="Symbol" w:hAnsi="Symbol" w:hint="default"/>
+      </w:rPr>
+    </w:lvl>
+    <w:lvl w:ilvl="1" w:tplc="0C0A0003">
+      <w:start w:val="1"/>
+      <w:numFmt w:val="bullet"/>
+      <w:lvlText w:val="o"/>
+      <w:lvlJc w:val="left"/>
+      <w:pPr>
+        <w:ind w:left="1440" w:hanging="360"/>
+      </w:pPr>
+      <w:rPr>
+        <w:rFonts w:ascii="Courier New" w:hAnsi="Courier New" w:cs="Courier New" w:hint="default"/>
+      </w:rPr>
+    </w:lvl>
+    <w:lvl w:ilvl="2" w:tplc="0C0A0005">
+      <w:start w:val="1"/>
+      <w:numFmt w:val="bullet"/>
+      <w:lvlText w:val=""/>
+      <w:lvlJc w:val="left"/>
+      <w:pPr>
+        <w:ind w:left="2160" w:hanging="360"/>
+      </w:pPr>
+      <w:rPr>
+        <w:rFonts w:ascii="Wingdings" w:hAnsi="Wingdings" w:hint="default"/>
+      </w:rPr>
+    </w:lvl>
+    <w:lvl w:ilvl="3" w:tplc="0C0A0001">
+      <w:start w:val="1"/>
+      <w:numFmt w:val="bullet"/>
+      <w:lvlText w:val=""/>
+      <w:lvlJc w:val="left"/>
+      <w:pPr>
+        <w:ind w:left="2880" w:hanging="360"/>
+      </w:pPr>
+      <w:rPr>
+        <w:rFonts w:ascii="Symbol" w:hAnsi="Symbol" w:hint="default"/>
+      </w:rPr>
+    </w:lvl>
+    <w:lvl w:ilvl="4" w:tplc="0C0A0003" w:tentative="1">
+      <w:start w:val="1"/>
+      <w:numFmt w:val="bullet"/>
+      <w:lvlText w:val="o"/>
+      <w:lvlJc w:val="left"/>
+      <w:pPr>
+        <w:ind w:left="3600" w:hanging="360"/>
+      </w:pPr>
+      <w:rPr>
+        <w:rFonts w:ascii="Courier New" w:hAnsi="Courier New" w:cs="Courier New" w:hint="default"/>
+      </w:rPr>
+    </w:lvl>
+    <w:lvl w:ilvl="5" w:tplc="0C0A0005" w:tentative="1">
+      <w:start w:val="1"/>
+      <w:numFmt w:val="bullet"/>
+      <w:lvlText w:val=""/>
+      <w:lvlJc w:val="left"/>
+      <w:pPr>
+        <w:ind w:left="4320" w:hanging="360"/>
+      </w:pPr>
+      <w:rPr>
+        <w:rFonts w:ascii="Wingdings" w:hAnsi="Wingdings" w:hint="default"/>
+      </w:rPr>
+    </w:lvl>
+    <w:lvl w:ilvl="6" w:tplc="0C0A0001" w:tentative="1">
+      <w:start w:val="1"/>
+      <w:numFmt w:val="bullet"/>
+      <w:lvlText w:val=""/>
+      <w:lvlJc w:val="left"/>
+      <w:pPr>
+        <w:ind w:left="5040" w:hanging="360"/>
+      </w:pPr>
+      <w:rPr>
+        <w:rFonts w:ascii="Symbol" w:hAnsi="Symbol" w:hint="default"/>
+      </w:rPr>
+    </w:lvl>
+    <w:lvl w:ilvl="7" w:tplc="0C0A0003" w:tentative="1">
+      <w:start w:val="1"/>
+      <w:numFmt w:val="bullet"/>
+      <w:lvlText w:val="o"/>
+      <w:lvlJc w:val="left"/>
+      <w:pPr>
+        <w:ind w:left="5760" w:hanging="360"/>
+      </w:pPr>
+      <w:rPr>
+        <w:rFonts w:ascii="Courier New" w:hAnsi="Courier New" w:cs="Courier New" w:hint="default"/>
+      </w:rPr>
+    </w:lvl>
+    <w:lvl w:ilvl="8" w:tplc="0C0A0005" w:tentative="1">
+      <w:start w:val="1"/>
+      <w:numFmt w:val="bullet"/>
+      <w:lvlText w:val=""/>
+      <w:lvlJc w:val="left"/>
+      <w:pPr>
+        <w:ind w:left="6480" w:hanging="360"/>
+      </w:pPr>
+      <w:rPr>
+        <w:rFonts w:ascii="Wingdings" w:hAnsi="Wingdings" w:hint="default"/>
+      </w:rPr>
+    </w:lvl>
+  </w:abstractNum>
+  <w:abstractNum w:abstractNumId="21" w15:restartNumberingAfterBreak="0">
     <w:nsid w:val="3E515841"/>
     <w:multiLevelType w:val="multilevel"/>
     <w:tmpl w:val="94AACFD0"/>
@@ -13119,7 +14521,7 @@
       </w:rPr>
     </w:lvl>
   </w:abstractNum>
-  <w:abstractNum w:abstractNumId="21" w15:restartNumberingAfterBreak="0">
+  <w:abstractNum w:abstractNumId="22" w15:restartNumberingAfterBreak="0">
     <w:nsid w:val="3EB30DAC"/>
     <w:multiLevelType w:val="hybridMultilevel"/>
     <w:tmpl w:val="55286F5E"/>
@@ -13205,7 +14607,7 @@
       </w:pPr>
     </w:lvl>
   </w:abstractNum>
-  <w:abstractNum w:abstractNumId="22" w15:restartNumberingAfterBreak="0">
+  <w:abstractNum w:abstractNumId="23" w15:restartNumberingAfterBreak="0">
     <w:nsid w:val="3EC2570F"/>
     <w:multiLevelType w:val="hybridMultilevel"/>
     <w:tmpl w:val="38940F6E"/>
@@ -13318,7 +14720,7 @@
       </w:rPr>
     </w:lvl>
   </w:abstractNum>
-  <w:abstractNum w:abstractNumId="23" w15:restartNumberingAfterBreak="0">
+  <w:abstractNum w:abstractNumId="24" w15:restartNumberingAfterBreak="0">
     <w:nsid w:val="41B04A5F"/>
     <w:multiLevelType w:val="hybridMultilevel"/>
     <w:tmpl w:val="3C5AD0EC"/>
@@ -13431,7 +14833,7 @@
       </w:rPr>
     </w:lvl>
   </w:abstractNum>
-  <w:abstractNum w:abstractNumId="24" w15:restartNumberingAfterBreak="0">
+  <w:abstractNum w:abstractNumId="25" w15:restartNumberingAfterBreak="0">
     <w:nsid w:val="43501BDA"/>
     <w:multiLevelType w:val="hybridMultilevel"/>
     <w:tmpl w:val="41CCB9E8"/>
@@ -13517,7 +14919,7 @@
       </w:pPr>
     </w:lvl>
   </w:abstractNum>
-  <w:abstractNum w:abstractNumId="25" w15:restartNumberingAfterBreak="0">
+  <w:abstractNum w:abstractNumId="26" w15:restartNumberingAfterBreak="0">
     <w:nsid w:val="464A4179"/>
     <w:multiLevelType w:val="hybridMultilevel"/>
     <w:tmpl w:val="E52A2464"/>
@@ -13630,7 +15032,7 @@
       </w:rPr>
     </w:lvl>
   </w:abstractNum>
-  <w:abstractNum w:abstractNumId="26" w15:restartNumberingAfterBreak="0">
+  <w:abstractNum w:abstractNumId="27" w15:restartNumberingAfterBreak="0">
     <w:nsid w:val="47F70D14"/>
     <w:multiLevelType w:val="hybridMultilevel"/>
     <w:tmpl w:val="CDF2407A"/>
@@ -13716,7 +15118,7 @@
       </w:pPr>
     </w:lvl>
   </w:abstractNum>
-  <w:abstractNum w:abstractNumId="27" w15:restartNumberingAfterBreak="0">
+  <w:abstractNum w:abstractNumId="28" w15:restartNumberingAfterBreak="0">
     <w:nsid w:val="59FB4B82"/>
     <w:multiLevelType w:val="hybridMultilevel"/>
     <w:tmpl w:val="DA7C8A7A"/>
@@ -13829,7 +15231,7 @@
       </w:rPr>
     </w:lvl>
   </w:abstractNum>
-  <w:abstractNum w:abstractNumId="28" w15:restartNumberingAfterBreak="0">
+  <w:abstractNum w:abstractNumId="29" w15:restartNumberingAfterBreak="0">
     <w:nsid w:val="5BD378B1"/>
     <w:multiLevelType w:val="hybridMultilevel"/>
     <w:tmpl w:val="E586E948"/>
@@ -13942,7 +15344,7 @@
       </w:rPr>
     </w:lvl>
   </w:abstractNum>
-  <w:abstractNum w:abstractNumId="29" w15:restartNumberingAfterBreak="0">
+  <w:abstractNum w:abstractNumId="30" w15:restartNumberingAfterBreak="0">
     <w:nsid w:val="5F1E533C"/>
     <w:multiLevelType w:val="hybridMultilevel"/>
     <w:tmpl w:val="7C9CF5F0"/>
@@ -14055,7 +15457,7 @@
       </w:rPr>
     </w:lvl>
   </w:abstractNum>
-  <w:abstractNum w:abstractNumId="30" w15:restartNumberingAfterBreak="0">
+  <w:abstractNum w:abstractNumId="31" w15:restartNumberingAfterBreak="0">
     <w:nsid w:val="5F657239"/>
     <w:multiLevelType w:val="hybridMultilevel"/>
     <w:tmpl w:val="FA1251A0"/>
@@ -14141,7 +15543,7 @@
       </w:pPr>
     </w:lvl>
   </w:abstractNum>
-  <w:abstractNum w:abstractNumId="31" w15:restartNumberingAfterBreak="0">
+  <w:abstractNum w:abstractNumId="32" w15:restartNumberingAfterBreak="0">
     <w:nsid w:val="60457DDD"/>
     <w:multiLevelType w:val="hybridMultilevel"/>
     <w:tmpl w:val="A4BA2372"/>
@@ -14253,7 +15655,7 @@
       </w:rPr>
     </w:lvl>
   </w:abstractNum>
-  <w:abstractNum w:abstractNumId="32" w15:restartNumberingAfterBreak="0">
+  <w:abstractNum w:abstractNumId="33" w15:restartNumberingAfterBreak="0">
     <w:nsid w:val="612F1E3D"/>
     <w:multiLevelType w:val="hybridMultilevel"/>
     <w:tmpl w:val="8812AFAE"/>
@@ -14342,7 +15744,7 @@
       </w:pPr>
     </w:lvl>
   </w:abstractNum>
-  <w:abstractNum w:abstractNumId="33" w15:restartNumberingAfterBreak="0">
+  <w:abstractNum w:abstractNumId="34" w15:restartNumberingAfterBreak="0">
     <w:nsid w:val="61C62CA6"/>
     <w:multiLevelType w:val="hybridMultilevel"/>
     <w:tmpl w:val="209EA268"/>
@@ -14455,7 +15857,7 @@
       </w:rPr>
     </w:lvl>
   </w:abstractNum>
-  <w:abstractNum w:abstractNumId="34" w15:restartNumberingAfterBreak="0">
+  <w:abstractNum w:abstractNumId="35" w15:restartNumberingAfterBreak="0">
     <w:nsid w:val="638645A9"/>
     <w:multiLevelType w:val="hybridMultilevel"/>
     <w:tmpl w:val="2F149300"/>
@@ -14541,7 +15943,7 @@
       </w:pPr>
     </w:lvl>
   </w:abstractNum>
-  <w:abstractNum w:abstractNumId="35" w15:restartNumberingAfterBreak="0">
+  <w:abstractNum w:abstractNumId="36" w15:restartNumberingAfterBreak="0">
     <w:nsid w:val="657D2CBD"/>
     <w:multiLevelType w:val="hybridMultilevel"/>
     <w:tmpl w:val="39D610D8"/>
@@ -14654,7 +16056,7 @@
       </w:rPr>
     </w:lvl>
   </w:abstractNum>
-  <w:abstractNum w:abstractNumId="36" w15:restartNumberingAfterBreak="0">
+  <w:abstractNum w:abstractNumId="37" w15:restartNumberingAfterBreak="0">
     <w:nsid w:val="67D77D47"/>
     <w:multiLevelType w:val="multilevel"/>
     <w:tmpl w:val="61520CD8"/>
@@ -14767,7 +16169,7 @@
       </w:rPr>
     </w:lvl>
   </w:abstractNum>
-  <w:abstractNum w:abstractNumId="37" w15:restartNumberingAfterBreak="0">
+  <w:abstractNum w:abstractNumId="38" w15:restartNumberingAfterBreak="0">
     <w:nsid w:val="7A706E98"/>
     <w:multiLevelType w:val="hybridMultilevel"/>
     <w:tmpl w:val="58AC3588"/>
@@ -14853,7 +16255,7 @@
       </w:pPr>
     </w:lvl>
   </w:abstractNum>
-  <w:abstractNum w:abstractNumId="38" w15:restartNumberingAfterBreak="0">
+  <w:abstractNum w:abstractNumId="39" w15:restartNumberingAfterBreak="0">
     <w:nsid w:val="7CAD3FBE"/>
     <w:multiLevelType w:val="hybridMultilevel"/>
     <w:tmpl w:val="FA1251A0"/>
@@ -14940,25 +16342,25 @@
     </w:lvl>
   </w:abstractNum>
   <w:num w:numId="1" w16cid:durableId="204101466">
-    <w:abstractNumId w:val="33"/>
+    <w:abstractNumId w:val="34"/>
   </w:num>
   <w:num w:numId="2" w16cid:durableId="423915377">
     <w:abstractNumId w:val="0"/>
   </w:num>
   <w:num w:numId="3" w16cid:durableId="734553400">
-    <w:abstractNumId w:val="29"/>
+    <w:abstractNumId w:val="30"/>
   </w:num>
   <w:num w:numId="4" w16cid:durableId="767774836">
     <w:abstractNumId w:val="9"/>
   </w:num>
   <w:num w:numId="5" w16cid:durableId="1814446984">
-    <w:abstractNumId w:val="36"/>
+    <w:abstractNumId w:val="37"/>
   </w:num>
   <w:num w:numId="6" w16cid:durableId="949894404">
-    <w:abstractNumId w:val="37"/>
+    <w:abstractNumId w:val="38"/>
   </w:num>
   <w:num w:numId="7" w16cid:durableId="2081250174">
-    <w:abstractNumId w:val="22"/>
+    <w:abstractNumId w:val="23"/>
   </w:num>
   <w:num w:numId="8" w16cid:durableId="349182858">
     <w:abstractNumId w:val="17"/>
@@ -14973,13 +16375,13 @@
     <w:abstractNumId w:val="13"/>
   </w:num>
   <w:num w:numId="12" w16cid:durableId="790244218">
-    <w:abstractNumId w:val="24"/>
+    <w:abstractNumId w:val="25"/>
   </w:num>
   <w:num w:numId="13" w16cid:durableId="513416985">
-    <w:abstractNumId w:val="38"/>
+    <w:abstractNumId w:val="39"/>
   </w:num>
   <w:num w:numId="14" w16cid:durableId="1661156998">
-    <w:abstractNumId w:val="34"/>
+    <w:abstractNumId w:val="35"/>
   </w:num>
   <w:num w:numId="15" w16cid:durableId="1504203602">
     <w:abstractNumId w:val="14"/>
@@ -14991,10 +16393,10 @@
     <w:abstractNumId w:val="3"/>
   </w:num>
   <w:num w:numId="18" w16cid:durableId="1232542700">
-    <w:abstractNumId w:val="27"/>
+    <w:abstractNumId w:val="28"/>
   </w:num>
   <w:num w:numId="19" w16cid:durableId="1555770495">
-    <w:abstractNumId w:val="25"/>
+    <w:abstractNumId w:val="26"/>
   </w:num>
   <w:num w:numId="20" w16cid:durableId="170147400">
     <w:abstractNumId w:val="6"/>
@@ -15012,22 +16414,22 @@
     <w:abstractNumId w:val="12"/>
   </w:num>
   <w:num w:numId="25" w16cid:durableId="682124523">
-    <w:abstractNumId w:val="28"/>
+    <w:abstractNumId w:val="29"/>
   </w:num>
   <w:num w:numId="26" w16cid:durableId="945119236">
-    <w:abstractNumId w:val="26"/>
+    <w:abstractNumId w:val="27"/>
   </w:num>
   <w:num w:numId="27" w16cid:durableId="876426006">
-    <w:abstractNumId w:val="30"/>
+    <w:abstractNumId w:val="31"/>
   </w:num>
   <w:num w:numId="28" w16cid:durableId="265650069">
-    <w:abstractNumId w:val="21"/>
+    <w:abstractNumId w:val="22"/>
   </w:num>
   <w:num w:numId="29" w16cid:durableId="1378431374">
-    <w:abstractNumId w:val="32"/>
+    <w:abstractNumId w:val="33"/>
   </w:num>
   <w:num w:numId="30" w16cid:durableId="2095006486">
-    <w:abstractNumId w:val="35"/>
+    <w:abstractNumId w:val="36"/>
   </w:num>
   <w:num w:numId="31" w16cid:durableId="764762172">
     <w:abstractNumId w:val="16"/>
@@ -15042,7 +16444,7 @@
     <w:abstractNumId w:val="4"/>
   </w:num>
   <w:num w:numId="35" w16cid:durableId="133958781">
-    <w:abstractNumId w:val="20"/>
+    <w:abstractNumId w:val="21"/>
   </w:num>
   <w:num w:numId="36" w16cid:durableId="395275535">
     <w:abstractNumId w:val="7"/>
@@ -15051,10 +16453,13 @@
     <w:abstractNumId w:val="5"/>
   </w:num>
   <w:num w:numId="38" w16cid:durableId="173417451">
-    <w:abstractNumId w:val="31"/>
+    <w:abstractNumId w:val="32"/>
   </w:num>
   <w:num w:numId="39" w16cid:durableId="1802454498">
-    <w:abstractNumId w:val="23"/>
+    <w:abstractNumId w:val="24"/>
+  </w:num>
+  <w:num w:numId="40" w16cid:durableId="642154445">
+    <w:abstractNumId w:val="20"/>
   </w:num>
   <w:numIdMacAtCleanup w:val="10"/>
 </w:numbering>

</xml_diff>